<commit_message>
Slight adjustments to project proposal
</commit_message>
<xml_diff>
--- a/Project_Proposal.docx
+++ b/Project_Proposal.docx
@@ -11,11 +11,9 @@
       <w:r>
         <w:t xml:space="preserve"> </w:t>
       </w:r>
-      <w:proofErr w:type="spellStart"/>
       <w:r>
         <w:t>CalorieCapture</w:t>
       </w:r>
-      <w:proofErr w:type="spellEnd"/>
       <w:r>
         <w:t xml:space="preserve">: </w:t>
       </w:r>
@@ -156,252 +154,221 @@
     </w:p>
     <w:p>
       <w:pPr>
+        <w:pStyle w:val="Heading2"/>
+        <w:numPr>
+          <w:ilvl w:val="0"/>
+          <w:numId w:val="0"/>
+        </w:numPr>
+        <w:spacing w:before="0"/>
+      </w:pPr>
+      <w:r>
+        <w:t>ABSTRA</w:t>
+      </w:r>
+      <w:r>
+        <w:t>CT</w:t>
+      </w:r>
+      <w:r>
+        <w:t xml:space="preserve"> </w:t>
+      </w:r>
+    </w:p>
+    <w:p>
+      <w:pPr>
         <w:spacing w:after="0"/>
-        <w:rPr>
-          <w:b/>
-          <w:sz w:val="24"/>
-        </w:rPr>
-      </w:pPr>
-      <w:r>
-        <w:rPr>
-          <w:b/>
-          <w:sz w:val="24"/>
-        </w:rPr>
-        <w:t>ABSTRA</w:t>
-      </w:r>
-      <w:r>
-        <w:rPr>
-          <w:b/>
-          <w:sz w:val="24"/>
-        </w:rPr>
-        <w:t>CT</w:t>
-      </w:r>
-      <w:r>
-        <w:rPr>
-          <w:b/>
-          <w:sz w:val="24"/>
-        </w:rPr>
+      </w:pPr>
+      <w:r>
+        <w:t xml:space="preserve">In recent years there has been an influx </w:t>
+      </w:r>
+      <w:r>
+        <w:t>of</w:t>
+      </w:r>
+      <w:r>
+        <w:t xml:space="preserve"> p</w:t>
+      </w:r>
+      <w:r>
+        <w:t xml:space="preserve">eople tracking their dietary needs through the use of online applications. More specifically there is a stark increase in the number of people utilizing apps for counting calories, in the hopes of reaching a healthier lifestyle. </w:t>
+      </w:r>
+      <w:r>
+        <w:t xml:space="preserve">Calorie counting </w:t>
+      </w:r>
+      <w:r>
+        <w:t xml:space="preserve">is the process in which an individual </w:t>
+      </w:r>
+      <w:r>
+        <w:t xml:space="preserve">tracks how much energy is getting refueled into your body </w:t>
+      </w:r>
+      <w:r>
+        <w:t xml:space="preserve">when consuming food and </w:t>
+      </w:r>
+      <w:r>
+        <w:t>beverage</w:t>
+      </w:r>
+      <w:r>
+        <w:t>. This is</w:t>
+      </w:r>
+      <w:r>
+        <w:t xml:space="preserve"> borderline</w:t>
+      </w:r>
+      <w:r>
         <w:t xml:space="preserve"> </w:t>
       </w:r>
-    </w:p>
-    <w:p>
-      <w:pPr>
-        <w:spacing w:after="0"/>
-      </w:pPr>
-      <w:r>
-        <w:t xml:space="preserve">In recent years there has been an influx </w:t>
-      </w:r>
-      <w:r>
-        <w:t>of</w:t>
-      </w:r>
-      <w:r>
-        <w:t xml:space="preserve"> p</w:t>
-      </w:r>
-      <w:r>
-        <w:t xml:space="preserve">eople tracking their dietary needs through the use of online applications. More specifically there is a stark increase in the number of people utilizing apps for counting calories, in the hopes of reaching a healthier lifestyle. </w:t>
-      </w:r>
-      <w:r>
-        <w:t xml:space="preserve">Calorie counting </w:t>
-      </w:r>
-      <w:r>
-        <w:t xml:space="preserve">is the process in which an individual </w:t>
-      </w:r>
-      <w:r>
-        <w:t xml:space="preserve">tracks how much energy is getting refueled into your body </w:t>
-      </w:r>
-      <w:r>
-        <w:t xml:space="preserve">when consuming food and </w:t>
-      </w:r>
-      <w:r>
-        <w:t>beverage</w:t>
-      </w:r>
-      <w:r>
-        <w:t>. This is</w:t>
-      </w:r>
-      <w:r>
-        <w:t xml:space="preserve"> borderline</w:t>
+      <w:r>
+        <w:t>essential</w:t>
+      </w:r>
+      <w:r>
+        <w:t xml:space="preserve"> when attempting to maintain the same weight or reach fitness goals. </w:t>
+      </w:r>
+      <w:r>
+        <w:t>However, human error is often responsible for miscounting calori</w:t>
+      </w:r>
+      <w:r>
+        <w:t>c intake</w:t>
+      </w:r>
+      <w:r>
+        <w:t xml:space="preserve"> leading to skewed calorie count results. These inaccuracies </w:t>
+      </w:r>
+      <w:r>
+        <w:t>cause improper dieting habits and can induce abnormal gaining and loss of weight</w:t>
+      </w:r>
+      <w:r>
+        <w:t xml:space="preserve"> and</w:t>
+      </w:r>
+      <w:r>
+        <w:t xml:space="preserve"> in serious cases</w:t>
+      </w:r>
+      <w:r>
+        <w:t xml:space="preserve"> lead to eating disorders such as anorexia</w:t>
+      </w:r>
+      <w:r>
+        <w:t xml:space="preserve"> and the seconds leading cause of preventable death in the United States—</w:t>
+      </w:r>
+      <w:r>
+        <w:t>obesity</w:t>
+      </w:r>
+      <w:r>
+        <w:t>.</w:t>
       </w:r>
       <w:r>
         <w:t xml:space="preserve"> </w:t>
       </w:r>
       <w:r>
-        <w:t>essential</w:t>
-      </w:r>
-      <w:r>
-        <w:t xml:space="preserve"> when attempting to maintain the same weight or reach fitness goals. </w:t>
-      </w:r>
-      <w:r>
-        <w:t>However, human error is often responsible for miscounting calori</w:t>
-      </w:r>
-      <w:r>
-        <w:t>c intake</w:t>
-      </w:r>
-      <w:r>
-        <w:t xml:space="preserve"> leading to skewed calorie count results. These inaccuracies </w:t>
-      </w:r>
-      <w:r>
-        <w:t>cause improper dieting habits and can induce abnormal gaining and loss of weight</w:t>
-      </w:r>
-      <w:r>
-        <w:t xml:space="preserve"> and</w:t>
-      </w:r>
-      <w:r>
-        <w:t xml:space="preserve"> in serious cases</w:t>
-      </w:r>
-      <w:r>
-        <w:t xml:space="preserve"> lead to eating disorders such as anorexia</w:t>
-      </w:r>
-      <w:r>
-        <w:t xml:space="preserve"> and the seconds leading cause of preventable death in the United States—</w:t>
-      </w:r>
-      <w:r>
-        <w:t>obesity</w:t>
-      </w:r>
-      <w:r>
-        <w:t>.</w:t>
+        <w:t>I</w:t>
+      </w:r>
+      <w:r>
+        <w:t>, family, friends</w:t>
+      </w:r>
+      <w:r>
+        <w:t xml:space="preserve">, and </w:t>
+      </w:r>
+      <w:r>
+        <w:t>countless other individuals online have expressed problems with accurately counting their calories.</w:t>
+      </w:r>
+      <w:r>
+        <w:t xml:space="preserve"> Most nutrition apps and </w:t>
+      </w:r>
+      <w:r>
+        <w:t xml:space="preserve">dieting </w:t>
+      </w:r>
+      <w:r>
+        <w:t>website</w:t>
+      </w:r>
+      <w:r>
+        <w:t xml:space="preserve">s </w:t>
+      </w:r>
+      <w:r>
+        <w:t xml:space="preserve">require the user to manually type in their caloric </w:t>
+      </w:r>
+      <w:r>
+        <w:t xml:space="preserve">intake, which can </w:t>
+      </w:r>
+      <w:r>
+        <w:t>result in</w:t>
+      </w:r>
+      <w:r>
+        <w:t xml:space="preserve"> a number of inaccuracies. </w:t>
+      </w:r>
+      <w:r>
+        <w:t xml:space="preserve">These inaccuracies include but are not limited </w:t>
+      </w:r>
+      <w:r>
+        <w:t>to</w:t>
       </w:r>
       <w:r>
         <w:t xml:space="preserve"> </w:t>
       </w:r>
       <w:r>
-        <w:t>I</w:t>
-      </w:r>
-      <w:r>
-        <w:t>, family, friends</w:t>
-      </w:r>
-      <w:r>
-        <w:t xml:space="preserve">, and </w:t>
-      </w:r>
-      <w:r>
-        <w:t>countless other individuals online have expressed problems with accurately counting their calories.</w:t>
-      </w:r>
-      <w:r>
-        <w:t xml:space="preserve"> Most nutrition apps and </w:t>
-      </w:r>
-      <w:r>
-        <w:t xml:space="preserve">dieting </w:t>
-      </w:r>
-      <w:r>
-        <w:t>website</w:t>
-      </w:r>
-      <w:r>
-        <w:t xml:space="preserve">s </w:t>
-      </w:r>
-      <w:r>
-        <w:t xml:space="preserve">require the user to manually type in their caloric </w:t>
-      </w:r>
-      <w:r>
-        <w:t xml:space="preserve">intake, which can </w:t>
-      </w:r>
-      <w:r>
-        <w:t>result in</w:t>
-      </w:r>
-      <w:r>
-        <w:t xml:space="preserve"> a number of inaccuracies. </w:t>
-      </w:r>
-      <w:r>
-        <w:t xml:space="preserve">These inaccuracies include but are not limited </w:t>
-      </w:r>
-      <w:r>
-        <w:t>to</w:t>
+        <w:t xml:space="preserve">the apps </w:t>
+      </w:r>
+      <w:r>
+        <w:t xml:space="preserve">catalog not having </w:t>
+      </w:r>
+      <w:r>
+        <w:t>a</w:t>
+      </w:r>
+      <w:r>
+        <w:t xml:space="preserve"> desired food option, tapping on the wrong food product in their catalog, </w:t>
+      </w:r>
+      <w:r>
+        <w:t xml:space="preserve">incorrect calorie totals for specific food items, </w:t>
+      </w:r>
+      <w:r>
+        <w:t xml:space="preserve">or even </w:t>
+      </w:r>
+      <w:r>
+        <w:t xml:space="preserve">the user </w:t>
+      </w:r>
+      <w:r>
+        <w:t>typing in the wrong number</w:t>
+      </w:r>
+      <w:r>
+        <w:t xml:space="preserve"> when tracking it manually.</w:t>
       </w:r>
       <w:r>
         <w:t xml:space="preserve"> </w:t>
       </w:r>
       <w:r>
-        <w:t xml:space="preserve">the apps </w:t>
-      </w:r>
-      <w:r>
-        <w:t xml:space="preserve">catalog not having </w:t>
-      </w:r>
-      <w:r>
-        <w:t>a</w:t>
-      </w:r>
-      <w:r>
-        <w:t xml:space="preserve"> desired food option, tapping on the wrong food product in their catalog, </w:t>
-      </w:r>
-      <w:r>
-        <w:t xml:space="preserve">incorrect calorie totals for specific food items, </w:t>
-      </w:r>
-      <w:r>
-        <w:t xml:space="preserve">or even </w:t>
-      </w:r>
-      <w:r>
-        <w:t xml:space="preserve">the user </w:t>
-      </w:r>
-      <w:r>
-        <w:t>typing in the wrong number</w:t>
-      </w:r>
-      <w:r>
-        <w:t xml:space="preserve"> when tracking it manually.</w:t>
+        <w:t>To prevent these inaccuracies I</w:t>
+      </w:r>
+      <w:r>
+        <w:t xml:space="preserve"> am</w:t>
+      </w:r>
+      <w:r>
+        <w:t xml:space="preserve"> develop</w:t>
+      </w:r>
+      <w:r>
+        <w:t xml:space="preserve">ing </w:t>
+      </w:r>
+      <w:r>
+        <w:t xml:space="preserve">CalorieCapture, a website that utilizes AI to accurately </w:t>
+      </w:r>
+      <w:r>
+        <w:t xml:space="preserve">compute the total number of calories present in a single photo uploaded by the user. </w:t>
+      </w:r>
+      <w:r>
+        <w:t xml:space="preserve">This will greatly reduce the inaccuracies of human error mentioned previously and will produce more accurate calorie counting results. </w:t>
+      </w:r>
+    </w:p>
+    <w:p>
+      <w:pPr>
+        <w:pStyle w:val="Heading2"/>
+        <w:numPr>
+          <w:ilvl w:val="0"/>
+          <w:numId w:val="0"/>
+        </w:numPr>
+        <w:spacing w:before="0"/>
+      </w:pPr>
+      <w:r>
+        <w:t xml:space="preserve">ACM </w:t>
+      </w:r>
+      <w:r>
+        <w:t>C</w:t>
+      </w:r>
+      <w:r>
+        <w:t>omputing Classification</w:t>
       </w:r>
       <w:r>
         <w:t xml:space="preserve"> </w:t>
       </w:r>
       <w:r>
-        <w:t>To prevent these inaccuracies I</w:t>
-      </w:r>
-      <w:r>
-        <w:t xml:space="preserve"> am</w:t>
-      </w:r>
-      <w:r>
-        <w:t xml:space="preserve"> develop</w:t>
-      </w:r>
-      <w:r>
-        <w:t xml:space="preserve">ing </w:t>
-      </w:r>
-      <w:proofErr w:type="spellStart"/>
-      <w:r>
-        <w:t>CalorieCapture</w:t>
-      </w:r>
-      <w:proofErr w:type="spellEnd"/>
-      <w:r>
-        <w:t xml:space="preserve">, a website that utilizes AI to accurately </w:t>
-      </w:r>
-      <w:r>
-        <w:t xml:space="preserve">compute the total number of calories present in a single photo uploaded by the user. </w:t>
-      </w:r>
-      <w:r>
-        <w:t xml:space="preserve">This will greatly reduce the inaccuracies of human error mentioned previously and will produce more accurate calorie counting results. </w:t>
-      </w:r>
-    </w:p>
-    <w:p>
-      <w:pPr>
-        <w:spacing w:before="120" w:after="0"/>
-      </w:pPr>
-      <w:r>
-        <w:rPr>
-          <w:b/>
-          <w:sz w:val="24"/>
-        </w:rPr>
-        <w:t xml:space="preserve">ACM </w:t>
-      </w:r>
-      <w:r>
-        <w:rPr>
-          <w:b/>
-          <w:sz w:val="24"/>
-        </w:rPr>
-        <w:t>C</w:t>
-      </w:r>
-      <w:r>
-        <w:rPr>
-          <w:b/>
-          <w:sz w:val="24"/>
-        </w:rPr>
-        <w:t>omputing Classification</w:t>
-      </w:r>
-      <w:r>
-        <w:rPr>
-          <w:b/>
-          <w:sz w:val="24"/>
-        </w:rPr>
-        <w:t xml:space="preserve"> </w:t>
-      </w:r>
-      <w:r>
-        <w:rPr>
-          <w:b/>
-          <w:sz w:val="24"/>
-        </w:rPr>
         <w:t>System</w:t>
       </w:r>
     </w:p>
@@ -492,47 +459,6 @@
     </w:p>
     <w:p>
       <w:pPr>
-        <w:spacing w:before="120" w:after="0"/>
-      </w:pPr>
-      <w:r>
-        <w:rPr>
-          <w:b/>
-          <w:sz w:val="24"/>
-        </w:rPr>
-        <w:t>Keywords</w:t>
-      </w:r>
-      <w:r>
-        <w:rPr>
-          <w:b/>
-          <w:sz w:val="24"/>
-        </w:rPr>
-        <w:t xml:space="preserve"> </w:t>
-      </w:r>
-    </w:p>
-    <w:p>
-      <w:pPr>
-        <w:spacing w:after="120"/>
-      </w:pPr>
-      <w:r>
-        <w:t>Calorie counter</w:t>
-      </w:r>
-      <w:r>
-        <w:t>;</w:t>
-      </w:r>
-      <w:r>
-        <w:t xml:space="preserve"> calorie counting; </w:t>
-      </w:r>
-      <w:r>
-        <w:t>weight-</w:t>
-      </w:r>
-      <w:proofErr w:type="gramStart"/>
-      <w:r>
-        <w:t>watching</w:t>
-      </w:r>
-      <w:proofErr w:type="gramEnd"/>
-    </w:p>
-    <w:p>
-      <w:pPr>
         <w:pStyle w:val="Heading2"/>
         <w:numPr>
           <w:ilvl w:val="0"/>
@@ -541,6 +467,44 @@
         <w:spacing w:before="0"/>
       </w:pPr>
       <w:r>
+        <w:t>Keywords</w:t>
+      </w:r>
+      <w:r>
+        <w:t xml:space="preserve"> </w:t>
+      </w:r>
+    </w:p>
+    <w:p>
+      <w:pPr>
+        <w:spacing w:after="120"/>
+      </w:pPr>
+      <w:r>
+        <w:t>Calorie counter</w:t>
+      </w:r>
+      <w:r>
+        <w:t>;</w:t>
+      </w:r>
+      <w:r>
+        <w:t xml:space="preserve"> calorie counting; </w:t>
+      </w:r>
+      <w:r>
+        <w:t>weight-</w:t>
+      </w:r>
+      <w:proofErr w:type="gramStart"/>
+      <w:r>
+        <w:t>watching</w:t>
+      </w:r>
+      <w:proofErr w:type="gramEnd"/>
+    </w:p>
+    <w:p>
+      <w:pPr>
+        <w:pStyle w:val="Heading2"/>
+        <w:numPr>
+          <w:ilvl w:val="0"/>
+          <w:numId w:val="0"/>
+        </w:numPr>
+        <w:spacing w:before="0"/>
+      </w:pPr>
+      <w:r>
         <w:t xml:space="preserve">1.   </w:t>
       </w:r>
       <w:r>
@@ -563,11 +527,9 @@
       <w:r>
         <w:t xml:space="preserve"> the following proposal I will describe </w:t>
       </w:r>
-      <w:proofErr w:type="spellStart"/>
       <w:r>
         <w:t>CalorieCapture</w:t>
       </w:r>
-      <w:proofErr w:type="spellEnd"/>
       <w:r>
         <w:t>, a calorie counting website that utilizes AI and image detection software to</w:t>
       </w:r>
@@ -590,15 +552,7 @@
         <w:t>But t</w:t>
       </w:r>
       <w:r>
-        <w:t xml:space="preserve">hrough the power of machine learning, </w:t>
-      </w:r>
-      <w:proofErr w:type="spellStart"/>
-      <w:r>
-        <w:t>CalorieCapture</w:t>
-      </w:r>
-      <w:proofErr w:type="spellEnd"/>
-      <w:r>
-        <w:t xml:space="preserve"> will be able to </w:t>
+        <w:t xml:space="preserve">hrough the power of machine learning, CalorieCapture will be able to </w:t>
       </w:r>
       <w:r>
         <w:t>efficiently</w:t>
@@ -1080,15 +1034,7 @@
         </w:rPr>
       </w:pPr>
       <w:r>
-        <w:t xml:space="preserve">The solution I have come up with is </w:t>
-      </w:r>
-      <w:proofErr w:type="spellStart"/>
-      <w:r>
-        <w:t>CalorieCapture</w:t>
-      </w:r>
-      <w:proofErr w:type="spellEnd"/>
-      <w:r>
-        <w:t xml:space="preserve">, a calorie counting website </w:t>
+        <w:t xml:space="preserve">The solution I have come up with is CalorieCapture, a calorie counting website </w:t>
       </w:r>
       <w:r>
         <w:t xml:space="preserve">that </w:t>
@@ -1304,6 +1250,9 @@
         <w:spacing w:after="120"/>
       </w:pPr>
       <w:r>
+        <w:t>-</w:t>
+      </w:r>
+      <w:r>
         <w:t xml:space="preserve">After the correct food item has been identified there still leaves the question of associating that given food item to its corresponding </w:t>
       </w:r>
       <w:r>
@@ -1343,6 +1292,9 @@
         <w:spacing w:after="120"/>
       </w:pPr>
       <w:r>
+        <w:t>-</w:t>
+      </w:r>
+      <w:r>
         <w:t>“</w:t>
       </w:r>
       <w:r>
@@ -1362,6 +1314,9 @@
       <w:pPr>
         <w:spacing w:after="120"/>
       </w:pPr>
+      <w:r>
+        <w:t>-</w:t>
+      </w:r>
       <w:proofErr w:type="spellStart"/>
       <w:r>
         <w:t>DeepFood</w:t>
@@ -1386,6 +1341,9 @@
       <w:pPr>
         <w:spacing w:after="120"/>
       </w:pPr>
+      <w:r>
+        <w:t>-</w:t>
+      </w:r>
       <w:proofErr w:type="spellStart"/>
       <w:r>
         <w:t>Ultralytics</w:t>
@@ -1422,6 +1380,9 @@
       <w:pPr>
         <w:spacing w:after="120"/>
       </w:pPr>
+      <w:r>
+        <w:t>-</w:t>
+      </w:r>
       <w:r>
         <w:t>Deep Neural Networks</w:t>
       </w:r>
@@ -1455,19 +1416,11 @@
       </w:r>
     </w:p>
     <w:p>
-      <w:proofErr w:type="spellStart"/>
-      <w:r>
-        <w:rPr>
-          <w:szCs w:val="18"/>
-        </w:rPr>
-        <w:t>CalorieCapture</w:t>
-      </w:r>
-      <w:proofErr w:type="spellEnd"/>
-      <w:r>
-        <w:rPr>
-          <w:szCs w:val="18"/>
-        </w:rPr>
-        <w:t xml:space="preserve"> website </w:t>
+      <w:r>
+        <w:rPr>
+          <w:szCs w:val="18"/>
+        </w:rPr>
+        <w:t xml:space="preserve">CalorieCapture website </w:t>
       </w:r>
       <w:r>
         <w:rPr>
@@ -1592,43 +1545,7 @@
         <w:ind w:firstLine="0"/>
       </w:pPr>
       <w:r>
-        <w:t>-</w:t>
-      </w:r>
-      <w:r>
-        <w:t>De</w:t>
-      </w:r>
-      <w:r>
-        <w:t>scribe design process (</w:t>
-      </w:r>
-      <w:r>
-        <w:t>UI description</w:t>
-      </w:r>
-      <w:r>
-        <w:t xml:space="preserve">, </w:t>
-      </w:r>
-      <w:r>
-        <w:t>image uploader,</w:t>
-      </w:r>
-      <w:r>
-        <w:t xml:space="preserve"> the </w:t>
-      </w:r>
-      <w:r>
-        <w:t>dataset</w:t>
-      </w:r>
-      <w:r>
-        <w:t xml:space="preserve"> I chose to incorporate</w:t>
-      </w:r>
-      <w:r>
-        <w:t xml:space="preserve">, </w:t>
-      </w:r>
-      <w:r>
-        <w:t>dataset</w:t>
-      </w:r>
-      <w:r>
-        <w:t xml:space="preserve"> implementation</w:t>
-      </w:r>
-      <w:r>
-        <w:t xml:space="preserve"> using </w:t>
+        <w:t xml:space="preserve">-Describe design process (UI description, image uploader, the dataset I chose to incorporate, dataset implementation using </w:t>
       </w:r>
       <w:proofErr w:type="spellStart"/>
       <w:r>
@@ -1644,10 +1561,7 @@
       </w:r>
       <w:proofErr w:type="spellEnd"/>
       <w:r>
-        <w:t>, deployment/hosting the server)</w:t>
-      </w:r>
-      <w:r>
-        <w:t xml:space="preserve"> </w:t>
+        <w:t xml:space="preserve">, deployment/hosting the server) </w:t>
       </w:r>
     </w:p>
     <w:p>
@@ -1662,6 +1576,71 @@
         <w:t>roboflow</w:t>
       </w:r>
       <w:proofErr w:type="spellEnd"/>
+    </w:p>
+    <w:p>
+      <w:pPr>
+        <w:spacing w:after="120"/>
+      </w:pPr>
+      <w:r>
+        <w:drawing>
+          <wp:inline distT="0" distB="0" distL="0" distR="0" wp14:anchorId="56898F68" wp14:editId="25148BF4">
+            <wp:extent cx="3049270" cy="1363980"/>
+            <wp:effectExtent l="0" t="0" r="0" b="7620"/>
+            <wp:docPr id="1041235712" name="Picture 1" descr="A screen shot of a computer&#10;&#10;Description automatically generated"/>
+            <wp:cNvGraphicFramePr>
+              <a:graphicFrameLocks xmlns:a="http://schemas.openxmlformats.org/drawingml/2006/main" noChangeAspect="1"/>
+            </wp:cNvGraphicFramePr>
+            <a:graphic xmlns:a="http://schemas.openxmlformats.org/drawingml/2006/main">
+              <a:graphicData uri="http://schemas.openxmlformats.org/drawingml/2006/picture">
+                <pic:pic xmlns:pic="http://schemas.openxmlformats.org/drawingml/2006/picture">
+                  <pic:nvPicPr>
+                    <pic:cNvPr id="1041235712" name="Picture 1" descr="A screen shot of a computer&#10;&#10;Description automatically generated"/>
+                    <pic:cNvPicPr/>
+                  </pic:nvPicPr>
+                  <pic:blipFill>
+                    <a:blip r:embed="rId9"/>
+                    <a:stretch>
+                      <a:fillRect/>
+                    </a:stretch>
+                  </pic:blipFill>
+                  <pic:spPr>
+                    <a:xfrm>
+                      <a:off x="0" y="0"/>
+                      <a:ext cx="3049270" cy="1363980"/>
+                    </a:xfrm>
+                    <a:prstGeom prst="rect">
+                      <a:avLst/>
+                    </a:prstGeom>
+                  </pic:spPr>
+                </pic:pic>
+              </a:graphicData>
+            </a:graphic>
+          </wp:inline>
+        </w:drawing>
+      </w:r>
+    </w:p>
+    <w:p>
+      <w:pPr>
+        <w:spacing w:after="120"/>
+        <w:rPr>
+          <w:sz w:val="22"/>
+          <w:szCs w:val="22"/>
+        </w:rPr>
+      </w:pPr>
+      <w:r>
+        <w:rPr>
+          <w:sz w:val="22"/>
+          <w:szCs w:val="22"/>
+        </w:rPr>
+        <w:t xml:space="preserve">Figure 2. </w:t>
+      </w:r>
+      <w:r>
+        <w:rPr>
+          <w:sz w:val="22"/>
+          <w:szCs w:val="22"/>
+        </w:rPr>
+        <w:t xml:space="preserve">Basic UI Design Concept </w:t>
+      </w:r>
     </w:p>
     <w:p>
       <w:pPr>
@@ -1708,43 +1687,36 @@
           <w:b w:val="0"/>
           <w:bCs w:val="0"/>
         </w:rPr>
-        <w:t xml:space="preserve"> Each will be paired with their respective calorie count (Calories) for one serving, food identification number </w:t>
-      </w:r>
+        <w:t xml:space="preserve"> Each will be paired with their respective calorie count (Calories) for one serving, food identification number (</w:t>
+      </w:r>
+      <w:proofErr w:type="spellStart"/>
       <w:r>
         <w:rPr>
           <w:b w:val="0"/>
           <w:bCs w:val="0"/>
         </w:rPr>
-        <w:t>(</w:t>
-      </w:r>
-      <w:proofErr w:type="spellStart"/>
+        <w:t>FoodID</w:t>
+      </w:r>
+      <w:proofErr w:type="spellEnd"/>
       <w:r>
         <w:rPr>
           <w:b w:val="0"/>
           <w:bCs w:val="0"/>
         </w:rPr>
-        <w:t>FoodID</w:t>
-      </w:r>
-      <w:proofErr w:type="spellEnd"/>
+        <w:t>), and an empty servings field (Servings)</w:t>
+      </w:r>
       <w:r>
         <w:rPr>
           <w:b w:val="0"/>
           <w:bCs w:val="0"/>
         </w:rPr>
-        <w:t>), and an empty servings field (Servings)</w:t>
+        <w:t xml:space="preserve"> </w:t>
       </w:r>
       <w:r>
         <w:rPr>
           <w:b w:val="0"/>
           <w:bCs w:val="0"/>
         </w:rPr>
-        <w:t xml:space="preserve"> </w:t>
-      </w:r>
-      <w:r>
-        <w:rPr>
-          <w:b w:val="0"/>
-          <w:bCs w:val="0"/>
-        </w:rPr>
         <w:t>to be implemented later.</w:t>
       </w:r>
     </w:p>
@@ -1756,27 +1728,14 @@
       <w:r>
         <w:t xml:space="preserve">Table </w:t>
       </w:r>
-      <w:r>
-        <w:fldChar w:fldCharType="begin"/>
-      </w:r>
-      <w:r>
-        <w:instrText xml:space="preserve"> SEQ Table \* ARABIC </w:instrText>
-      </w:r>
-      <w:r>
-        <w:fldChar w:fldCharType="separate"/>
-      </w:r>
-      <w:r>
-        <w:rPr>
-          <w:noProof/>
-        </w:rPr>
-        <w:t>1</w:t>
-      </w:r>
-      <w:r>
-        <w:rPr>
-          <w:noProof/>
-        </w:rPr>
-        <w:fldChar w:fldCharType="end"/>
-      </w:r>
+      <w:fldSimple w:instr=" SEQ Table \* ARABIC ">
+        <w:r>
+          <w:rPr>
+            <w:noProof/>
+          </w:rPr>
+          <w:t>1</w:t>
+        </w:r>
+      </w:fldSimple>
       <w:r>
         <w:t>. Example Dataset of Fruit Database</w:t>
       </w:r>
@@ -2321,6 +2280,255 @@
     </w:tbl>
     <w:p>
       <w:pPr>
+        <w:pStyle w:val="Paper-Title"/>
+        <w:spacing w:after="0"/>
+        <w:jc w:val="both"/>
+        <w:rPr>
+          <w:rFonts w:ascii="Times New Roman" w:hAnsi="Times New Roman"/>
+          <w:b w:val="0"/>
+          <w:bCs/>
+          <w:sz w:val="18"/>
+          <w:szCs w:val="18"/>
+        </w:rPr>
+      </w:pPr>
+    </w:p>
+    <w:p>
+      <w:pPr>
+        <w:pStyle w:val="Paper-Title"/>
+        <w:spacing w:after="0"/>
+        <w:jc w:val="both"/>
+        <w:rPr>
+          <w:rFonts w:ascii="Times New Roman" w:hAnsi="Times New Roman"/>
+          <w:b w:val="0"/>
+          <w:bCs/>
+          <w:sz w:val="18"/>
+          <w:szCs w:val="18"/>
+        </w:rPr>
+      </w:pPr>
+      <w:r>
+        <w:rPr>
+          <w:rFonts w:ascii="Times New Roman" w:hAnsi="Times New Roman"/>
+          <w:b w:val="0"/>
+          <w:bCs/>
+          <w:sz w:val="18"/>
+          <w:szCs w:val="18"/>
+        </w:rPr>
+        <w:t xml:space="preserve">Learning process </w:t>
+      </w:r>
+      <w:r>
+        <w:rPr>
+          <w:rFonts w:ascii="Times New Roman" w:hAnsi="Times New Roman"/>
+          <w:b w:val="0"/>
+          <w:bCs/>
+          <w:sz w:val="18"/>
+          <w:szCs w:val="18"/>
+        </w:rPr>
+        <w:t>for</w:t>
+      </w:r>
+      <w:r>
+        <w:rPr>
+          <w:rFonts w:ascii="Times New Roman" w:hAnsi="Times New Roman"/>
+          <w:b w:val="0"/>
+          <w:bCs/>
+          <w:sz w:val="18"/>
+          <w:szCs w:val="18"/>
+        </w:rPr>
+        <w:t xml:space="preserve"> Neural Networks:</w:t>
+      </w:r>
+    </w:p>
+    <w:p>
+      <w:pPr>
+        <w:pStyle w:val="Paper-Title"/>
+        <w:numPr>
+          <w:ilvl w:val="0"/>
+          <w:numId w:val="15"/>
+        </w:numPr>
+        <w:spacing w:after="0"/>
+        <w:jc w:val="both"/>
+        <w:rPr>
+          <w:rFonts w:ascii="Times New Roman" w:hAnsi="Times New Roman"/>
+          <w:b w:val="0"/>
+          <w:bCs/>
+          <w:sz w:val="18"/>
+          <w:szCs w:val="18"/>
+        </w:rPr>
+      </w:pPr>
+      <w:r>
+        <w:rPr>
+          <w:rFonts w:ascii="Times New Roman" w:hAnsi="Times New Roman"/>
+          <w:b w:val="0"/>
+          <w:bCs/>
+          <w:sz w:val="18"/>
+          <w:szCs w:val="18"/>
+        </w:rPr>
+        <w:t xml:space="preserve">Initialize the inter-neuron connection weights to random values.  </w:t>
+      </w:r>
+    </w:p>
+    <w:p>
+      <w:pPr>
+        <w:pStyle w:val="Paper-Title"/>
+        <w:numPr>
+          <w:ilvl w:val="0"/>
+          <w:numId w:val="15"/>
+        </w:numPr>
+        <w:spacing w:after="0"/>
+        <w:jc w:val="both"/>
+        <w:rPr>
+          <w:rFonts w:ascii="Times New Roman" w:hAnsi="Times New Roman"/>
+          <w:b w:val="0"/>
+          <w:bCs/>
+          <w:sz w:val="18"/>
+          <w:szCs w:val="18"/>
+        </w:rPr>
+      </w:pPr>
+      <w:r>
+        <w:rPr>
+          <w:rFonts w:ascii="Times New Roman" w:hAnsi="Times New Roman"/>
+          <w:b w:val="0"/>
+          <w:bCs/>
+          <w:sz w:val="18"/>
+          <w:szCs w:val="18"/>
+        </w:rPr>
+        <w:t xml:space="preserve">Feed the neural network one exemplar at a time, each time using the error between desired output and actual output to change </w:t>
+      </w:r>
+      <w:r>
+        <w:rPr>
+          <w:rFonts w:ascii="Times New Roman" w:hAnsi="Times New Roman"/>
+          <w:b w:val="0"/>
+          <w:bCs/>
+          <w:sz w:val="18"/>
+          <w:szCs w:val="18"/>
+        </w:rPr>
+        <w:t xml:space="preserve">the </w:t>
+      </w:r>
+      <w:r>
+        <w:rPr>
+          <w:rFonts w:ascii="Times New Roman" w:hAnsi="Times New Roman"/>
+          <w:b w:val="0"/>
+          <w:bCs/>
+          <w:sz w:val="18"/>
+          <w:szCs w:val="18"/>
+        </w:rPr>
+        <w:t xml:space="preserve">correction weights between neurons. </w:t>
+      </w:r>
+    </w:p>
+    <w:p>
+      <w:pPr>
+        <w:pStyle w:val="Paper-Title"/>
+        <w:numPr>
+          <w:ilvl w:val="0"/>
+          <w:numId w:val="15"/>
+        </w:numPr>
+        <w:spacing w:after="0"/>
+        <w:jc w:val="both"/>
+        <w:rPr>
+          <w:rFonts w:ascii="Times New Roman" w:hAnsi="Times New Roman"/>
+          <w:b w:val="0"/>
+          <w:bCs/>
+          <w:sz w:val="18"/>
+          <w:szCs w:val="18"/>
+        </w:rPr>
+      </w:pPr>
+      <w:r>
+        <w:rPr>
+          <w:rFonts w:ascii="Times New Roman" w:hAnsi="Times New Roman"/>
+          <w:b w:val="0"/>
+          <w:bCs/>
+          <w:sz w:val="18"/>
+          <w:szCs w:val="18"/>
+        </w:rPr>
+        <w:t xml:space="preserve"> Repeat (</w:t>
+      </w:r>
+      <w:r>
+        <w:rPr>
+          <w:rFonts w:ascii="Times New Roman" w:hAnsi="Times New Roman"/>
+          <w:b w:val="0"/>
+          <w:bCs/>
+          <w:sz w:val="18"/>
+          <w:szCs w:val="18"/>
+        </w:rPr>
+        <w:t xml:space="preserve">step </w:t>
+      </w:r>
+      <w:r>
+        <w:rPr>
+          <w:rFonts w:ascii="Times New Roman" w:hAnsi="Times New Roman"/>
+          <w:b w:val="0"/>
+          <w:bCs/>
+          <w:sz w:val="18"/>
+          <w:szCs w:val="18"/>
+        </w:rPr>
+        <w:t xml:space="preserve">2) until the output error is in reasonable proximity of desired output for every exemplar. Each time you do this with the entire training set it’s called an “EPOCH”. This learning phase can take thousands of </w:t>
+      </w:r>
+      <w:r>
+        <w:rPr>
+          <w:rFonts w:ascii="Times New Roman" w:hAnsi="Times New Roman"/>
+          <w:b w:val="0"/>
+          <w:bCs/>
+          <w:sz w:val="18"/>
+          <w:szCs w:val="18"/>
+        </w:rPr>
+        <w:t xml:space="preserve"> </w:t>
+      </w:r>
+      <w:r>
+        <w:rPr>
+          <w:rFonts w:ascii="Times New Roman" w:hAnsi="Times New Roman"/>
+          <w:b w:val="0"/>
+          <w:bCs/>
+          <w:sz w:val="18"/>
+          <w:szCs w:val="18"/>
+        </w:rPr>
+        <w:t>EPOCHs to reach the desired output.</w:t>
+      </w:r>
+    </w:p>
+    <w:p>
+      <w:pPr>
+        <w:pStyle w:val="Paper-Title"/>
+        <w:numPr>
+          <w:ilvl w:val="0"/>
+          <w:numId w:val="15"/>
+        </w:numPr>
+        <w:jc w:val="both"/>
+        <w:rPr>
+          <w:rFonts w:ascii="Times New Roman" w:hAnsi="Times New Roman"/>
+          <w:b w:val="0"/>
+          <w:bCs/>
+          <w:sz w:val="18"/>
+          <w:szCs w:val="18"/>
+        </w:rPr>
+      </w:pPr>
+      <w:r>
+        <w:rPr>
+          <w:rFonts w:ascii="Times New Roman" w:hAnsi="Times New Roman"/>
+          <w:b w:val="0"/>
+          <w:bCs/>
+          <w:sz w:val="18"/>
+          <w:szCs w:val="18"/>
+        </w:rPr>
+        <w:t xml:space="preserve">After training is </w:t>
+      </w:r>
+      <w:r>
+        <w:rPr>
+          <w:rFonts w:ascii="Times New Roman" w:hAnsi="Times New Roman"/>
+          <w:b w:val="0"/>
+          <w:bCs/>
+          <w:sz w:val="18"/>
+          <w:szCs w:val="18"/>
+        </w:rPr>
+        <w:t>complete</w:t>
+      </w:r>
+      <w:r>
+        <w:rPr>
+          <w:rFonts w:ascii="Times New Roman" w:hAnsi="Times New Roman"/>
+          <w:b w:val="0"/>
+          <w:bCs/>
+          <w:sz w:val="18"/>
+          <w:szCs w:val="18"/>
+        </w:rPr>
+        <w:t xml:space="preserve">, the neural network will react instantly to not only the desired inputs, but variations of those inputs. </w:t>
+      </w:r>
+    </w:p>
+    <w:p>
+      <w:pPr>
         <w:pStyle w:val="Heading2"/>
         <w:numPr>
           <w:ilvl w:val="0"/>
@@ -2328,16 +2536,6 @@
         </w:numPr>
         <w:spacing w:before="0"/>
       </w:pPr>
-    </w:p>
-    <w:p>
-      <w:pPr>
-        <w:pStyle w:val="Heading2"/>
-        <w:numPr>
-          <w:ilvl w:val="0"/>
-          <w:numId w:val="0"/>
-        </w:numPr>
-        <w:spacing w:before="0"/>
-      </w:pPr>
       <w:r>
         <w:t xml:space="preserve">4.    </w:t>
       </w:r>
@@ -2352,6 +2550,9 @@
       </w:r>
     </w:p>
     <w:p>
+      <w:pPr>
+        <w:spacing w:after="0"/>
+      </w:pPr>
       <w:r>
         <w:t xml:space="preserve">The bulk of my testing will </w:t>
       </w:r>
@@ -2404,13 +2605,13 @@
         <w:t>angle</w:t>
       </w:r>
       <w:r>
-        <w:t xml:space="preserve"> (</w:t>
-      </w:r>
-      <w:r>
-        <w:t xml:space="preserve">See </w:t>
-      </w:r>
-      <w:r>
-        <w:t xml:space="preserve">Fig. 2) </w:t>
+        <w:t xml:space="preserve"> (Fig. </w:t>
+      </w:r>
+      <w:r>
+        <w:t>3</w:t>
+      </w:r>
+      <w:r>
+        <w:t xml:space="preserve">) </w:t>
       </w:r>
       <w:r>
         <w:t>. This standardiz</w:t>
@@ -2455,20 +2656,22 @@
         <w:t xml:space="preserve"> images</w:t>
       </w:r>
       <w:r>
-        <w:t>, some present in the original dataset and others not, to test the accuracy of my image detection software</w:t>
+        <w:t xml:space="preserve">, some present in the original dataset and others </w:t>
+      </w:r>
+      <w:r>
+        <w:lastRenderedPageBreak/>
+        <w:t>not, to test the accuracy of my image detection software</w:t>
       </w:r>
       <w:r>
         <w:t>.</w:t>
       </w:r>
-    </w:p>
-    <w:p>
       <w:r>
         <w:rPr>
           <w:noProof/>
         </w:rPr>
         <w:drawing>
-          <wp:inline distT="0" distB="0" distL="0" distR="0" wp14:anchorId="519B80EA" wp14:editId="0AF0AEB1">
-            <wp:extent cx="3014133" cy="2694893"/>
+          <wp:inline distT="0" distB="0" distL="0" distR="0" wp14:anchorId="519B80EA" wp14:editId="3E71FFED">
+            <wp:extent cx="3013075" cy="2438400"/>
             <wp:effectExtent l="0" t="0" r="0" b="0"/>
             <wp:docPr id="16745545" name="Picture 1" descr="A red apple on a white plate&#10;&#10;Description automatically generated"/>
             <wp:cNvGraphicFramePr>
@@ -2482,7 +2685,7 @@
                     <pic:cNvPicPr/>
                   </pic:nvPicPr>
                   <pic:blipFill>
-                    <a:blip r:embed="rId9"/>
+                    <a:blip r:embed="rId10"/>
                     <a:stretch>
                       <a:fillRect/>
                     </a:stretch>
@@ -2490,7 +2693,7 @@
                   <pic:spPr>
                     <a:xfrm>
                       <a:off x="0" y="0"/>
-                      <a:ext cx="3066894" cy="2742066"/>
+                      <a:ext cx="3087737" cy="2498822"/>
                     </a:xfrm>
                     <a:prstGeom prst="rect">
                       <a:avLst/>
@@ -2506,50 +2709,215 @@
     <w:p>
       <w:pPr>
         <w:spacing w:after="0"/>
-        <w:rPr>
+      </w:pPr>
+      <w:r>
+        <w:rPr>
+          <w:bCs/>
+          <w:sz w:val="22"/>
+          <w:szCs w:val="22"/>
+        </w:rPr>
+        <w:t xml:space="preserve">Figure </w:t>
+      </w:r>
+      <w:r>
+        <w:rPr>
+          <w:bCs/>
+          <w:sz w:val="22"/>
+          <w:szCs w:val="22"/>
+        </w:rPr>
+        <w:t>3</w:t>
+      </w:r>
+      <w:r>
+        <w:rPr>
+          <w:bCs/>
+          <w:sz w:val="22"/>
+          <w:szCs w:val="22"/>
+        </w:rPr>
+        <w:t>.</w:t>
+      </w:r>
+      <w:r>
+        <w:rPr>
+          <w:bCs/>
+          <w:sz w:val="22"/>
+          <w:szCs w:val="22"/>
+        </w:rPr>
+        <w:t xml:space="preserve"> Top-Down</w:t>
+      </w:r>
+      <w:r>
+        <w:rPr>
+          <w:bCs/>
+          <w:sz w:val="22"/>
+          <w:szCs w:val="22"/>
+        </w:rPr>
+        <w:t xml:space="preserve"> Apple Photo Example </w:t>
+      </w:r>
+    </w:p>
+    <w:p>
+      <w:pPr>
+        <w:spacing w:after="0"/>
+        <w:rPr>
+          <w:b/>
+          <w:bCs/>
           <w:sz w:val="24"/>
           <w:szCs w:val="24"/>
         </w:rPr>
       </w:pPr>
-      <w:r>
-        <w:rPr>
-          <w:bCs/>
-          <w:sz w:val="22"/>
-          <w:szCs w:val="22"/>
-        </w:rPr>
-        <w:t xml:space="preserve">Figure </w:t>
-      </w:r>
-      <w:r>
-        <w:rPr>
-          <w:bCs/>
-          <w:sz w:val="22"/>
-          <w:szCs w:val="22"/>
-        </w:rPr>
-        <w:t>2</w:t>
-      </w:r>
-      <w:r>
-        <w:rPr>
-          <w:bCs/>
-          <w:sz w:val="22"/>
-          <w:szCs w:val="22"/>
+    </w:p>
+    <w:p>
+      <w:pPr>
+        <w:spacing w:after="0"/>
+        <w:rPr>
+          <w:szCs w:val="18"/>
+        </w:rPr>
+      </w:pPr>
+      <w:r>
+        <w:rPr>
+          <w:szCs w:val="18"/>
+        </w:rPr>
+        <w:t xml:space="preserve">Secondly, I will be conducting experiments to </w:t>
+      </w:r>
+      <w:r>
+        <w:rPr>
+          <w:szCs w:val="18"/>
+        </w:rPr>
+        <w:t>validate</w:t>
+      </w:r>
+      <w:r>
+        <w:rPr>
+          <w:szCs w:val="18"/>
+        </w:rPr>
+        <w:t xml:space="preserve"> the accuracy of my </w:t>
+      </w:r>
+      <w:r>
+        <w:rPr>
+          <w:szCs w:val="18"/>
+        </w:rPr>
+        <w:t>calorie counter</w:t>
+      </w:r>
+      <w:r>
+        <w:rPr>
+          <w:szCs w:val="18"/>
+        </w:rPr>
+        <w:t>,</w:t>
+      </w:r>
+      <w:r>
+        <w:rPr>
+          <w:szCs w:val="18"/>
+        </w:rPr>
+        <w:t xml:space="preserve"> </w:t>
+      </w:r>
+      <w:r>
+        <w:rPr>
+          <w:szCs w:val="18"/>
+        </w:rPr>
+        <w:t>both with and without the use of AI/convolutional neural networks,</w:t>
+      </w:r>
+      <w:r>
+        <w:rPr>
+          <w:szCs w:val="18"/>
+        </w:rPr>
+        <w:t xml:space="preserve"> to others </w:t>
+      </w:r>
+      <w:r>
+        <w:rPr>
+          <w:szCs w:val="18"/>
+        </w:rPr>
+        <w:t xml:space="preserve">currently used </w:t>
+      </w:r>
+      <w:r>
+        <w:rPr>
+          <w:szCs w:val="18"/>
+        </w:rPr>
+        <w:t>on the web</w:t>
+      </w:r>
+      <w:r>
+        <w:rPr>
+          <w:szCs w:val="18"/>
         </w:rPr>
         <w:t>.</w:t>
       </w:r>
       <w:r>
         <w:rPr>
-          <w:bCs/>
-          <w:sz w:val="22"/>
-          <w:szCs w:val="22"/>
-        </w:rPr>
-        <w:t xml:space="preserve"> Top-Down</w:t>
-      </w:r>
-      <w:r>
-        <w:rPr>
-          <w:bCs/>
-          <w:sz w:val="22"/>
-          <w:szCs w:val="22"/>
-        </w:rPr>
-        <w:t xml:space="preserve"> Apple Photo Example </w:t>
+          <w:szCs w:val="18"/>
+        </w:rPr>
+        <w:t xml:space="preserve"> </w:t>
+      </w:r>
+      <w:r>
+        <w:rPr>
+          <w:szCs w:val="18"/>
+        </w:rPr>
+        <w:t xml:space="preserve">Then I will compare </w:t>
+      </w:r>
+      <w:r>
+        <w:rPr>
+          <w:szCs w:val="18"/>
+        </w:rPr>
+        <w:t xml:space="preserve">them </w:t>
+      </w:r>
+      <w:r>
+        <w:rPr>
+          <w:szCs w:val="18"/>
+        </w:rPr>
+        <w:t>to</w:t>
+      </w:r>
+      <w:r>
+        <w:rPr>
+          <w:szCs w:val="18"/>
+        </w:rPr>
+        <w:t xml:space="preserve"> see which one</w:t>
+      </w:r>
+      <w:r>
+        <w:rPr>
+          <w:szCs w:val="18"/>
+        </w:rPr>
+        <w:t>s</w:t>
+      </w:r>
+      <w:r>
+        <w:rPr>
+          <w:szCs w:val="18"/>
+        </w:rPr>
+        <w:t xml:space="preserve"> prove to be more precise</w:t>
+      </w:r>
+      <w:r>
+        <w:rPr>
+          <w:szCs w:val="18"/>
+        </w:rPr>
+        <w:t xml:space="preserve"> (accura</w:t>
+      </w:r>
+      <w:r>
+        <w:rPr>
+          <w:szCs w:val="18"/>
+        </w:rPr>
+        <w:t>cy percentage</w:t>
+      </w:r>
+      <w:r>
+        <w:rPr>
+          <w:szCs w:val="18"/>
+        </w:rPr>
+        <w:t>) and efficient (</w:t>
+      </w:r>
+      <w:r>
+        <w:rPr>
+          <w:szCs w:val="18"/>
+        </w:rPr>
+        <w:t xml:space="preserve">time </w:t>
+      </w:r>
+      <w:r>
+        <w:rPr>
+          <w:szCs w:val="18"/>
+        </w:rPr>
+        <w:t xml:space="preserve">to produce a result </w:t>
+      </w:r>
+      <w:r>
+        <w:rPr>
+          <w:szCs w:val="18"/>
+        </w:rPr>
+        <w:t>in milliseconds</w:t>
+      </w:r>
+      <w:r>
+        <w:rPr>
+          <w:szCs w:val="18"/>
+        </w:rPr>
+        <w:t>).</w:t>
       </w:r>
     </w:p>
     <w:p>
@@ -2565,6 +2933,25 @@
     </w:p>
     <w:p>
       <w:pPr>
+        <w:pStyle w:val="Heading2"/>
+        <w:numPr>
+          <w:ilvl w:val="0"/>
+          <w:numId w:val="0"/>
+        </w:numPr>
+        <w:spacing w:before="0"/>
+      </w:pPr>
+      <w:r>
+        <w:t>5</w:t>
+      </w:r>
+      <w:r>
+        <w:t xml:space="preserve">.    </w:t>
+      </w:r>
+      <w:r>
+        <w:t>Timeline</w:t>
+      </w:r>
+    </w:p>
+    <w:p>
+      <w:pPr>
         <w:spacing w:after="0"/>
         <w:rPr>
           <w:szCs w:val="18"/>
@@ -2574,31 +2961,13 @@
         <w:rPr>
           <w:szCs w:val="18"/>
         </w:rPr>
-        <w:t xml:space="preserve">Secondly, I will be conducting experiments to </w:t>
-      </w:r>
-      <w:r>
-        <w:rPr>
-          <w:szCs w:val="18"/>
-        </w:rPr>
-        <w:t>validate</w:t>
-      </w:r>
-      <w:r>
-        <w:rPr>
-          <w:szCs w:val="18"/>
-        </w:rPr>
-        <w:t xml:space="preserve"> the accuracy of my </w:t>
-      </w:r>
-      <w:r>
-        <w:rPr>
-          <w:szCs w:val="18"/>
-        </w:rPr>
-        <w:t>calorie counter</w:t>
-      </w:r>
-      <w:r>
-        <w:rPr>
-          <w:szCs w:val="18"/>
-        </w:rPr>
-        <w:t>,</w:t>
+        <w:t xml:space="preserve">To kick off my timeline I will start by creating </w:t>
+      </w:r>
+      <w:r>
+        <w:rPr>
+          <w:szCs w:val="18"/>
+        </w:rPr>
+        <w:t>the</w:t>
       </w:r>
       <w:r>
         <w:rPr>
@@ -2610,25 +2979,49 @@
         <w:rPr>
           <w:szCs w:val="18"/>
         </w:rPr>
-        <w:t>both with and without the use of AI/convolutional neural networks,</w:t>
-      </w:r>
-      <w:r>
-        <w:rPr>
-          <w:szCs w:val="18"/>
-        </w:rPr>
-        <w:t xml:space="preserve"> to others </w:t>
-      </w:r>
-      <w:r>
-        <w:rPr>
-          <w:szCs w:val="18"/>
-        </w:rPr>
-        <w:t xml:space="preserve">currently used </w:t>
-      </w:r>
-      <w:r>
-        <w:rPr>
-          <w:szCs w:val="18"/>
-        </w:rPr>
-        <w:t>on the web</w:t>
+        <w:t>main</w:t>
+      </w:r>
+      <w:r>
+        <w:rPr>
+          <w:szCs w:val="18"/>
+        </w:rPr>
+        <w:t xml:space="preserve"> </w:t>
+      </w:r>
+      <w:r>
+        <w:rPr>
+          <w:szCs w:val="18"/>
+        </w:rPr>
+        <w:t>webpage</w:t>
+      </w:r>
+      <w:r>
+        <w:rPr>
+          <w:szCs w:val="18"/>
+        </w:rPr>
+        <w:t xml:space="preserve">. Then I will create the </w:t>
+      </w:r>
+      <w:r>
+        <w:rPr>
+          <w:szCs w:val="18"/>
+        </w:rPr>
+        <w:t>back end</w:t>
+      </w:r>
+      <w:r>
+        <w:rPr>
+          <w:szCs w:val="18"/>
+        </w:rPr>
+        <w:t xml:space="preserve"> by using </w:t>
+      </w:r>
+      <w:r>
+        <w:rPr>
+          <w:szCs w:val="18"/>
+        </w:rPr>
+        <w:t xml:space="preserve">a </w:t>
+      </w:r>
+      <w:r>
+        <w:rPr>
+          <w:szCs w:val="18"/>
+        </w:rPr>
+        <w:t>SQL database</w:t>
       </w:r>
       <w:r>
         <w:rPr>
@@ -2640,19 +3033,67 @@
         <w:rPr>
           <w:szCs w:val="18"/>
         </w:rPr>
+        <w:t xml:space="preserve"> After linking the database back to my website I will then create a secure image uploader on my website. </w:t>
+      </w:r>
+      <w:r>
+        <w:rPr>
+          <w:szCs w:val="18"/>
+        </w:rPr>
+        <w:t>Next,</w:t>
+      </w:r>
+      <w:r>
+        <w:rPr>
+          <w:szCs w:val="18"/>
+        </w:rPr>
         <w:t xml:space="preserve"> </w:t>
       </w:r>
       <w:r>
         <w:rPr>
           <w:szCs w:val="18"/>
         </w:rPr>
-        <w:t xml:space="preserve">Then I will compare </w:t>
-      </w:r>
-      <w:r>
-        <w:rPr>
-          <w:szCs w:val="18"/>
-        </w:rPr>
-        <w:t xml:space="preserve">them </w:t>
+        <w:t xml:space="preserve">I </w:t>
+      </w:r>
+      <w:r>
+        <w:rPr>
+          <w:szCs w:val="18"/>
+        </w:rPr>
+        <w:t xml:space="preserve">will </w:t>
+      </w:r>
+      <w:r>
+        <w:rPr>
+          <w:szCs w:val="18"/>
+        </w:rPr>
+        <w:t>tackle</w:t>
+      </w:r>
+      <w:r>
+        <w:rPr>
+          <w:szCs w:val="18"/>
+        </w:rPr>
+        <w:t xml:space="preserve"> the processes of image detection and calorie counting through the aforementioned secure image uploader</w:t>
+      </w:r>
+      <w:r>
+        <w:rPr>
+          <w:szCs w:val="18"/>
+        </w:rPr>
+        <w:t>. Once I have a functioning website that is able to accurately calculate the number of calories based off the foods in my dataset, I will begin</w:t>
+      </w:r>
+      <w:r>
+        <w:rPr>
+          <w:szCs w:val="18"/>
+        </w:rPr>
+        <w:t xml:space="preserve"> the</w:t>
+      </w:r>
+      <w:r>
+        <w:rPr>
+          <w:szCs w:val="18"/>
+        </w:rPr>
+        <w:t xml:space="preserve"> AI </w:t>
+      </w:r>
+      <w:r>
+        <w:rPr>
+          <w:szCs w:val="18"/>
+        </w:rPr>
+        <w:t xml:space="preserve">implementation </w:t>
       </w:r>
       <w:r>
         <w:rPr>
@@ -2664,7 +3105,25 @@
         <w:rPr>
           <w:szCs w:val="18"/>
         </w:rPr>
-        <w:t xml:space="preserve"> see which one</w:t>
+        <w:t xml:space="preserve"> increase the </w:t>
+      </w:r>
+      <w:r>
+        <w:rPr>
+          <w:szCs w:val="18"/>
+        </w:rPr>
+        <w:t>calorie counters</w:t>
+      </w:r>
+      <w:r>
+        <w:rPr>
+          <w:szCs w:val="18"/>
+        </w:rPr>
+        <w:t xml:space="preserve"> efficiency</w:t>
+      </w:r>
+      <w:r>
+        <w:rPr>
+          <w:szCs w:val="18"/>
+        </w:rPr>
+        <w:t>. Finally through the use of convolutional neural network</w:t>
       </w:r>
       <w:r>
         <w:rPr>
@@ -2676,121 +3135,56 @@
         <w:rPr>
           <w:szCs w:val="18"/>
         </w:rPr>
-        <w:t xml:space="preserve"> prove to be more precise</w:t>
-      </w:r>
-      <w:r>
-        <w:rPr>
-          <w:szCs w:val="18"/>
-        </w:rPr>
-        <w:t xml:space="preserve"> (accura</w:t>
-      </w:r>
-      <w:r>
-        <w:rPr>
-          <w:szCs w:val="18"/>
-        </w:rPr>
-        <w:t>cy percentage</w:t>
-      </w:r>
-      <w:r>
-        <w:rPr>
-          <w:szCs w:val="18"/>
-        </w:rPr>
-        <w:t>) and efficient (</w:t>
-      </w:r>
-      <w:r>
-        <w:rPr>
-          <w:szCs w:val="18"/>
-        </w:rPr>
-        <w:t xml:space="preserve">time </w:t>
-      </w:r>
-      <w:r>
-        <w:rPr>
-          <w:szCs w:val="18"/>
-        </w:rPr>
-        <w:t xml:space="preserve">to produce a result </w:t>
-      </w:r>
-      <w:r>
-        <w:rPr>
-          <w:szCs w:val="18"/>
-        </w:rPr>
-        <w:t>in milliseconds</w:t>
-      </w:r>
-      <w:r>
-        <w:rPr>
-          <w:szCs w:val="18"/>
-        </w:rPr>
-        <w:t>).</w:t>
-      </w:r>
-    </w:p>
-    <w:p>
-      <w:pPr>
-        <w:spacing w:after="0"/>
-        <w:rPr>
-          <w:b/>
-          <w:bCs/>
-          <w:sz w:val="24"/>
-          <w:szCs w:val="24"/>
-        </w:rPr>
-      </w:pPr>
-    </w:p>
-    <w:p>
-      <w:pPr>
-        <w:spacing w:after="0"/>
-        <w:rPr>
-          <w:b/>
-          <w:bCs/>
-          <w:sz w:val="24"/>
-          <w:szCs w:val="24"/>
-        </w:rPr>
-      </w:pPr>
-      <w:r>
-        <w:rPr>
-          <w:b/>
-          <w:bCs/>
-          <w:sz w:val="24"/>
-          <w:szCs w:val="24"/>
-        </w:rPr>
-        <w:t>5.</w:t>
-      </w:r>
-      <w:r>
-        <w:t xml:space="preserve">     </w:t>
-      </w:r>
-      <w:r>
-        <w:rPr>
-          <w:b/>
-          <w:bCs/>
-          <w:sz w:val="24"/>
-          <w:szCs w:val="24"/>
-        </w:rPr>
-        <w:t>Timeline</w:t>
-      </w:r>
-      <w:r>
-        <w:rPr>
-          <w:b/>
-          <w:bCs/>
-          <w:sz w:val="24"/>
-          <w:szCs w:val="24"/>
+        <w:t xml:space="preserve">, my AI will be able to continually learn and expand </w:t>
+      </w:r>
+      <w:r>
+        <w:rPr>
+          <w:szCs w:val="18"/>
+        </w:rPr>
+        <w:t xml:space="preserve">its original </w:t>
+      </w:r>
+      <w:r>
+        <w:rPr>
+          <w:szCs w:val="18"/>
+        </w:rPr>
+        <w:t>dataset exponentially.</w:t>
+      </w:r>
+      <w:r>
+        <w:rPr>
+          <w:szCs w:val="18"/>
         </w:rPr>
         <w:t xml:space="preserve"> </w:t>
       </w:r>
-    </w:p>
-    <w:p>
-      <w:pPr>
-        <w:spacing w:after="0"/>
-        <w:rPr>
-          <w:szCs w:val="18"/>
-        </w:rPr>
-      </w:pPr>
-      <w:r>
-        <w:rPr>
-          <w:szCs w:val="18"/>
-        </w:rPr>
-        <w:t xml:space="preserve">To kick off my timeline I will start by creating </w:t>
-      </w:r>
-      <w:r>
-        <w:rPr>
-          <w:szCs w:val="18"/>
-        </w:rPr>
-        <w:t>the</w:t>
+      <w:r>
+        <w:rPr>
+          <w:szCs w:val="18"/>
+        </w:rPr>
+        <w:t>I expect to have a functional version of this website completed by the end of this semester, December 8</w:t>
+      </w:r>
+      <w:r>
+        <w:rPr>
+          <w:szCs w:val="18"/>
+          <w:vertAlign w:val="superscript"/>
+        </w:rPr>
+        <w:t>th</w:t>
+      </w:r>
+      <w:r>
+        <w:rPr>
+          <w:szCs w:val="18"/>
+        </w:rPr>
+        <w:t>, 2023. This includes a webpage that allows users to upload images of their meals</w:t>
+      </w:r>
+      <w:r>
+        <w:rPr>
+          <w:szCs w:val="18"/>
+        </w:rPr>
+        <w:t>, which are</w:t>
+      </w:r>
+      <w:r>
+        <w:rPr>
+          <w:szCs w:val="18"/>
+        </w:rPr>
+        <w:t xml:space="preserve"> then</w:t>
       </w:r>
       <w:r>
         <w:rPr>
@@ -2802,7 +3196,61 @@
         <w:rPr>
           <w:szCs w:val="18"/>
         </w:rPr>
-        <w:t>main</w:t>
+        <w:t>detected and calibrated</w:t>
+      </w:r>
+      <w:r>
+        <w:rPr>
+          <w:szCs w:val="18"/>
+        </w:rPr>
+        <w:t xml:space="preserve"> to the </w:t>
+      </w:r>
+      <w:r>
+        <w:rPr>
+          <w:szCs w:val="18"/>
+        </w:rPr>
+        <w:t xml:space="preserve">corresponding </w:t>
+      </w:r>
+      <w:r>
+        <w:rPr>
+          <w:szCs w:val="18"/>
+        </w:rPr>
+        <w:t xml:space="preserve">database </w:t>
+      </w:r>
+      <w:r>
+        <w:rPr>
+          <w:szCs w:val="18"/>
+        </w:rPr>
+        <w:t xml:space="preserve">producing </w:t>
+      </w:r>
+      <w:r>
+        <w:rPr>
+          <w:szCs w:val="18"/>
+        </w:rPr>
+        <w:t xml:space="preserve">an estimated caloric count of the items </w:t>
+      </w:r>
+      <w:r>
+        <w:rPr>
+          <w:szCs w:val="18"/>
+        </w:rPr>
+        <w:t xml:space="preserve">detected in the </w:t>
+      </w:r>
+      <w:r>
+        <w:rPr>
+          <w:szCs w:val="18"/>
+        </w:rPr>
+        <w:t>ima</w:t>
+      </w:r>
+      <w:r>
+        <w:rPr>
+          <w:szCs w:val="18"/>
+        </w:rPr>
+        <w:t>ge</w:t>
+      </w:r>
+      <w:r>
+        <w:rPr>
+          <w:szCs w:val="18"/>
+        </w:rPr>
+        <w:t>.</w:t>
       </w:r>
       <w:r>
         <w:rPr>
@@ -2814,55 +3262,7 @@
         <w:rPr>
           <w:szCs w:val="18"/>
         </w:rPr>
-        <w:t>webpage</w:t>
-      </w:r>
-      <w:r>
-        <w:rPr>
-          <w:szCs w:val="18"/>
-        </w:rPr>
-        <w:t xml:space="preserve">. Then I will create the </w:t>
-      </w:r>
-      <w:r>
-        <w:rPr>
-          <w:szCs w:val="18"/>
-        </w:rPr>
-        <w:t>back end</w:t>
-      </w:r>
-      <w:r>
-        <w:rPr>
-          <w:szCs w:val="18"/>
-        </w:rPr>
-        <w:t xml:space="preserve"> by using </w:t>
-      </w:r>
-      <w:r>
-        <w:rPr>
-          <w:szCs w:val="18"/>
-        </w:rPr>
-        <w:t xml:space="preserve">a </w:t>
-      </w:r>
-      <w:r>
-        <w:rPr>
-          <w:szCs w:val="18"/>
-        </w:rPr>
-        <w:t>SQL database</w:t>
-      </w:r>
-      <w:r>
-        <w:rPr>
-          <w:szCs w:val="18"/>
-        </w:rPr>
-        <w:t>.</w:t>
-      </w:r>
-      <w:r>
-        <w:rPr>
-          <w:szCs w:val="18"/>
-        </w:rPr>
-        <w:t xml:space="preserve"> After linking the database back to my website I will then create a secure image uploader on my website. </w:t>
-      </w:r>
-      <w:r>
-        <w:rPr>
-          <w:szCs w:val="18"/>
-        </w:rPr>
-        <w:t>Next,</w:t>
+        <w:t>The</w:t>
       </w:r>
       <w:r>
         <w:rPr>
@@ -2874,110 +3274,85 @@
         <w:rPr>
           <w:szCs w:val="18"/>
         </w:rPr>
-        <w:t xml:space="preserve">I </w:t>
-      </w:r>
-      <w:r>
-        <w:rPr>
-          <w:szCs w:val="18"/>
-        </w:rPr>
-        <w:t xml:space="preserve">will </w:t>
-      </w:r>
-      <w:r>
-        <w:rPr>
-          <w:szCs w:val="18"/>
-        </w:rPr>
-        <w:t>tackle</w:t>
-      </w:r>
-      <w:r>
-        <w:rPr>
-          <w:szCs w:val="18"/>
-        </w:rPr>
-        <w:t xml:space="preserve"> the processes of </w:t>
-      </w:r>
-      <w:r>
-        <w:rPr>
-          <w:szCs w:val="18"/>
-        </w:rPr>
-        <w:lastRenderedPageBreak/>
-        <w:t>image detection and calorie counting through the aforementioned secure image uploader</w:t>
-      </w:r>
-      <w:r>
-        <w:rPr>
-          <w:szCs w:val="18"/>
-        </w:rPr>
-        <w:t>. Once I have a functioning website that is able to accurately calculate the number of calories based off the foods in my dataset, I will begin</w:t>
-      </w:r>
-      <w:r>
-        <w:rPr>
-          <w:szCs w:val="18"/>
-        </w:rPr>
-        <w:t xml:space="preserve"> the</w:t>
-      </w:r>
-      <w:r>
-        <w:rPr>
-          <w:szCs w:val="18"/>
-        </w:rPr>
-        <w:t xml:space="preserve"> AI </w:t>
-      </w:r>
-      <w:r>
-        <w:rPr>
-          <w:szCs w:val="18"/>
-        </w:rPr>
-        <w:t xml:space="preserve">implementation </w:t>
-      </w:r>
-      <w:r>
-        <w:rPr>
-          <w:szCs w:val="18"/>
-        </w:rPr>
-        <w:t>to</w:t>
-      </w:r>
-      <w:r>
-        <w:rPr>
-          <w:szCs w:val="18"/>
-        </w:rPr>
-        <w:t xml:space="preserve"> increase the </w:t>
-      </w:r>
-      <w:r>
-        <w:rPr>
-          <w:szCs w:val="18"/>
-        </w:rPr>
-        <w:t>calorie counters</w:t>
-      </w:r>
-      <w:r>
-        <w:rPr>
-          <w:szCs w:val="18"/>
-        </w:rPr>
-        <w:t xml:space="preserve"> efficiency</w:t>
-      </w:r>
-      <w:r>
-        <w:rPr>
-          <w:szCs w:val="18"/>
-        </w:rPr>
-        <w:t>. Finally through the use of convolutional neural network</w:t>
-      </w:r>
-      <w:r>
-        <w:rPr>
-          <w:szCs w:val="18"/>
-        </w:rPr>
-        <w:t>s</w:t>
-      </w:r>
-      <w:r>
-        <w:rPr>
-          <w:szCs w:val="18"/>
-        </w:rPr>
-        <w:t xml:space="preserve">, my AI will be able to continually learn and expand </w:t>
-      </w:r>
-      <w:r>
-        <w:rPr>
-          <w:szCs w:val="18"/>
-        </w:rPr>
-        <w:t xml:space="preserve">its original </w:t>
-      </w:r>
-      <w:r>
-        <w:rPr>
-          <w:szCs w:val="18"/>
-        </w:rPr>
-        <w:t>dataset exponentially.</w:t>
+        <w:t xml:space="preserve">projected </w:t>
+      </w:r>
+      <w:r>
+        <w:rPr>
+          <w:szCs w:val="18"/>
+        </w:rPr>
+        <w:t xml:space="preserve">semester </w:t>
+      </w:r>
+      <w:r>
+        <w:rPr>
+          <w:szCs w:val="18"/>
+        </w:rPr>
+        <w:t xml:space="preserve">progression </w:t>
+      </w:r>
+      <w:r>
+        <w:rPr>
+          <w:szCs w:val="18"/>
+        </w:rPr>
+        <w:t xml:space="preserve">timeline </w:t>
+      </w:r>
+      <w:r>
+        <w:rPr>
+          <w:szCs w:val="18"/>
+        </w:rPr>
+        <w:t xml:space="preserve">is displayed below </w:t>
+      </w:r>
+      <w:r>
+        <w:rPr>
+          <w:szCs w:val="18"/>
+        </w:rPr>
+        <w:t>(</w:t>
+      </w:r>
+      <w:r>
+        <w:rPr>
+          <w:szCs w:val="18"/>
+        </w:rPr>
+        <w:t xml:space="preserve">Fig. </w:t>
+      </w:r>
+      <w:r>
+        <w:rPr>
+          <w:szCs w:val="18"/>
+        </w:rPr>
+        <w:t>4</w:t>
+      </w:r>
+      <w:r>
+        <w:rPr>
+          <w:szCs w:val="18"/>
+        </w:rPr>
+        <w:t>)</w:t>
+      </w:r>
+      <w:r>
+        <w:rPr>
+          <w:szCs w:val="18"/>
+        </w:rPr>
+        <w:t>, a</w:t>
+      </w:r>
+      <w:r>
+        <w:rPr>
+          <w:szCs w:val="18"/>
+        </w:rPr>
+        <w:t>s well as a</w:t>
+      </w:r>
+      <w:r>
+        <w:rPr>
+          <w:szCs w:val="18"/>
+        </w:rPr>
+        <w:t xml:space="preserve"> full </w:t>
+      </w:r>
+      <w:r>
+        <w:rPr>
+          <w:szCs w:val="18"/>
+        </w:rPr>
+        <w:t>year</w:t>
+      </w:r>
+      <w:r>
+        <w:rPr>
+          <w:szCs w:val="18"/>
+        </w:rPr>
+        <w:t>’s progression</w:t>
       </w:r>
       <w:r>
         <w:rPr>
@@ -2989,146 +3364,13 @@
         <w:rPr>
           <w:szCs w:val="18"/>
         </w:rPr>
-        <w:t>I expect to have a functional version of this website completed by the end of this semester, December 8</w:t>
-      </w:r>
-      <w:r>
-        <w:rPr>
-          <w:szCs w:val="18"/>
-          <w:vertAlign w:val="superscript"/>
-        </w:rPr>
-        <w:t>th</w:t>
-      </w:r>
-      <w:r>
-        <w:rPr>
-          <w:szCs w:val="18"/>
-        </w:rPr>
-        <w:t>, 2023. This includes a webpage that allows users to upload images of their meals</w:t>
-      </w:r>
-      <w:r>
-        <w:rPr>
-          <w:szCs w:val="18"/>
-        </w:rPr>
-        <w:t>, which are</w:t>
-      </w:r>
-      <w:r>
-        <w:rPr>
-          <w:szCs w:val="18"/>
-        </w:rPr>
-        <w:t xml:space="preserve"> then</w:t>
-      </w:r>
-      <w:r>
-        <w:rPr>
-          <w:szCs w:val="18"/>
-        </w:rPr>
-        <w:t xml:space="preserve"> </w:t>
-      </w:r>
-      <w:r>
-        <w:rPr>
-          <w:szCs w:val="18"/>
-        </w:rPr>
-        <w:t>detected and calibrated</w:t>
-      </w:r>
-      <w:r>
-        <w:rPr>
-          <w:szCs w:val="18"/>
-        </w:rPr>
-        <w:t xml:space="preserve"> to the </w:t>
-      </w:r>
-      <w:r>
-        <w:rPr>
-          <w:szCs w:val="18"/>
-        </w:rPr>
-        <w:t xml:space="preserve">corresponding </w:t>
-      </w:r>
-      <w:r>
-        <w:rPr>
-          <w:szCs w:val="18"/>
-        </w:rPr>
-        <w:t xml:space="preserve">database </w:t>
-      </w:r>
-      <w:r>
-        <w:rPr>
-          <w:szCs w:val="18"/>
-        </w:rPr>
-        <w:t xml:space="preserve">producing </w:t>
-      </w:r>
-      <w:r>
-        <w:rPr>
-          <w:szCs w:val="18"/>
-        </w:rPr>
-        <w:t xml:space="preserve">an estimated caloric count of the items </w:t>
-      </w:r>
-      <w:r>
-        <w:rPr>
-          <w:szCs w:val="18"/>
-        </w:rPr>
-        <w:t xml:space="preserve">detected in the </w:t>
-      </w:r>
-      <w:r>
-        <w:rPr>
-          <w:szCs w:val="18"/>
-        </w:rPr>
-        <w:t>ima</w:t>
-      </w:r>
-      <w:r>
-        <w:rPr>
-          <w:szCs w:val="18"/>
-        </w:rPr>
-        <w:t>ge</w:t>
-      </w:r>
-      <w:r>
-        <w:rPr>
-          <w:szCs w:val="18"/>
-        </w:rPr>
-        <w:t>.</w:t>
-      </w:r>
-      <w:r>
-        <w:rPr>
-          <w:szCs w:val="18"/>
-        </w:rPr>
-        <w:t xml:space="preserve"> </w:t>
-      </w:r>
-      <w:r>
-        <w:rPr>
-          <w:szCs w:val="18"/>
-        </w:rPr>
-        <w:t>The</w:t>
-      </w:r>
-      <w:r>
-        <w:rPr>
-          <w:szCs w:val="18"/>
-        </w:rPr>
-        <w:t xml:space="preserve"> </w:t>
-      </w:r>
-      <w:r>
-        <w:rPr>
-          <w:szCs w:val="18"/>
-        </w:rPr>
-        <w:t xml:space="preserve">projected </w:t>
-      </w:r>
-      <w:r>
-        <w:rPr>
-          <w:szCs w:val="18"/>
-        </w:rPr>
-        <w:t xml:space="preserve">semester </w:t>
-      </w:r>
-      <w:r>
-        <w:rPr>
-          <w:szCs w:val="18"/>
-        </w:rPr>
-        <w:t xml:space="preserve">progression </w:t>
-      </w:r>
-      <w:r>
-        <w:rPr>
-          <w:szCs w:val="18"/>
-        </w:rPr>
         <w:t xml:space="preserve">timeline </w:t>
       </w:r>
       <w:r>
         <w:rPr>
           <w:szCs w:val="18"/>
         </w:rPr>
-        <w:t xml:space="preserve">is displayed below </w:t>
+        <w:t xml:space="preserve">WIP </w:t>
       </w:r>
       <w:r>
         <w:rPr>
@@ -3140,79 +3382,13 @@
         <w:rPr>
           <w:szCs w:val="18"/>
         </w:rPr>
-        <w:t>Fig. 3</w:t>
-      </w:r>
-      <w:r>
-        <w:rPr>
-          <w:szCs w:val="18"/>
-        </w:rPr>
-        <w:t>)</w:t>
-      </w:r>
-      <w:r>
-        <w:rPr>
-          <w:szCs w:val="18"/>
-        </w:rPr>
-        <w:t>, a</w:t>
-      </w:r>
-      <w:r>
-        <w:rPr>
-          <w:szCs w:val="18"/>
-        </w:rPr>
-        <w:t>s well as a</w:t>
-      </w:r>
-      <w:r>
-        <w:rPr>
-          <w:szCs w:val="18"/>
-        </w:rPr>
-        <w:t xml:space="preserve"> full </w:t>
-      </w:r>
-      <w:r>
-        <w:rPr>
-          <w:szCs w:val="18"/>
-        </w:rPr>
-        <w:t>year</w:t>
-      </w:r>
-      <w:r>
-        <w:rPr>
-          <w:szCs w:val="18"/>
-        </w:rPr>
-        <w:t>’s progression</w:t>
-      </w:r>
-      <w:r>
-        <w:rPr>
-          <w:szCs w:val="18"/>
-        </w:rPr>
-        <w:t xml:space="preserve"> </w:t>
-      </w:r>
-      <w:r>
-        <w:rPr>
-          <w:szCs w:val="18"/>
-        </w:rPr>
-        <w:t xml:space="preserve">timeline </w:t>
-      </w:r>
-      <w:r>
-        <w:rPr>
-          <w:szCs w:val="18"/>
-        </w:rPr>
-        <w:t xml:space="preserve">WIP </w:t>
-      </w:r>
-      <w:r>
-        <w:rPr>
-          <w:szCs w:val="18"/>
-        </w:rPr>
-        <w:t>(</w:t>
-      </w:r>
-      <w:r>
-        <w:rPr>
-          <w:szCs w:val="18"/>
-        </w:rPr>
         <w:t xml:space="preserve">Fig. </w:t>
       </w:r>
       <w:r>
         <w:rPr>
           <w:szCs w:val="18"/>
         </w:rPr>
-        <w:t>4</w:t>
+        <w:t>5</w:t>
       </w:r>
       <w:r>
         <w:rPr>
@@ -3257,7 +3433,7 @@
                     <pic:cNvPicPr/>
                   </pic:nvPicPr>
                   <pic:blipFill>
-                    <a:blip r:embed="rId10"/>
+                    <a:blip r:embed="rId11"/>
                     <a:stretch>
                       <a:fillRect/>
                     </a:stretch>
@@ -3301,7 +3477,7 @@
           <w:sz w:val="22"/>
           <w:szCs w:val="22"/>
         </w:rPr>
-        <w:t>3</w:t>
+        <w:t>4</w:t>
       </w:r>
       <w:r>
         <w:rPr>
@@ -3373,7 +3549,7 @@
           <w:sz w:val="22"/>
           <w:szCs w:val="22"/>
         </w:rPr>
-        <w:t>4</w:t>
+        <w:t>5</w:t>
       </w:r>
       <w:r>
         <w:rPr>
@@ -3549,6 +3725,67 @@
         <w:rPr>
           <w:sz w:val="24"/>
         </w:rPr>
+      </w:pPr>
+      <w:r>
+        <w:t xml:space="preserve">Jun Zhou, Dane Bell, Sabrina Nusrat, Melanie Hingle, Mihai </w:t>
+      </w:r>
+      <w:proofErr w:type="spellStart"/>
+      <w:r>
+        <w:t>Surdeanu</w:t>
+      </w:r>
+      <w:proofErr w:type="spellEnd"/>
+      <w:r>
+        <w:t xml:space="preserve">, and Stephen </w:t>
+      </w:r>
+      <w:proofErr w:type="spellStart"/>
+      <w:r>
+        <w:t>Kobourov</w:t>
+      </w:r>
+      <w:proofErr w:type="spellEnd"/>
+      <w:r>
+        <w:t xml:space="preserve">. 2018. Calorie estimation from pictures of Food: Crowdsourcing Study. </w:t>
+      </w:r>
+      <w:r>
+        <w:rPr>
+          <w:i/>
+          <w:iCs/>
+        </w:rPr>
+        <w:t>Interactive Journal of Medical Research</w:t>
+      </w:r>
+      <w:r>
+        <w:t xml:space="preserve"> 7, 2 (2018). </w:t>
+      </w:r>
+      <w:proofErr w:type="spellStart"/>
+      <w:r>
+        <w:t>DOI:http</w:t>
+      </w:r>
+      <w:proofErr w:type="spellEnd"/>
+      <w:r>
+        <w:t xml:space="preserve">://dx.doi.org/10.2196/ijmr.9359 </w:t>
+      </w:r>
+      <w:bookmarkEnd w:id="0"/>
+    </w:p>
+    <w:p>
+      <w:pPr>
+        <w:pStyle w:val="References"/>
+        <w:numPr>
+          <w:ilvl w:val="0"/>
+          <w:numId w:val="0"/>
+        </w:numPr>
+        <w:ind w:left="360" w:hanging="360"/>
+      </w:pPr>
+    </w:p>
+    <w:p>
+      <w:pPr>
+        <w:pStyle w:val="References"/>
+        <w:numPr>
+          <w:ilvl w:val="0"/>
+          <w:numId w:val="0"/>
+        </w:numPr>
+        <w:ind w:left="360" w:hanging="360"/>
+        <w:rPr>
+          <w:sz w:val="24"/>
+        </w:rPr>
         <w:sectPr>
           <w:type w:val="continuous"/>
           <w:pgSz w:w="12240" w:h="15840" w:code="1"/>
@@ -3556,44 +3793,6 @@
           <w:cols w:num="2" w:space="475"/>
         </w:sectPr>
       </w:pPr>
-      <w:r>
-        <w:t xml:space="preserve">Jun Zhou, Dane Bell, Sabrina Nusrat, Melanie Hingle, Mihai </w:t>
-      </w:r>
-      <w:proofErr w:type="spellStart"/>
-      <w:r>
-        <w:t>Surdeanu</w:t>
-      </w:r>
-      <w:proofErr w:type="spellEnd"/>
-      <w:r>
-        <w:t xml:space="preserve">, and Stephen </w:t>
-      </w:r>
-      <w:proofErr w:type="spellStart"/>
-      <w:r>
-        <w:t>Kobourov</w:t>
-      </w:r>
-      <w:proofErr w:type="spellEnd"/>
-      <w:r>
-        <w:t xml:space="preserve">. 2018. Calorie estimation from pictures of Food: Crowdsourcing Study. </w:t>
-      </w:r>
-      <w:r>
-        <w:rPr>
-          <w:i/>
-          <w:iCs/>
-        </w:rPr>
-        <w:t>Interactive Journal of Medical Research</w:t>
-      </w:r>
-      <w:r>
-        <w:t xml:space="preserve"> 7, 2 (2018). </w:t>
-      </w:r>
-      <w:proofErr w:type="spellStart"/>
-      <w:r>
-        <w:t>DOI:http</w:t>
-      </w:r>
-      <w:proofErr w:type="spellEnd"/>
-      <w:r>
-        <w:t xml:space="preserve">://dx.doi.org/10.2196/ijmr.9359 </w:t>
-      </w:r>
-      <w:bookmarkEnd w:id="0"/>
     </w:p>
     <w:p>
       <w:pPr>
@@ -3681,497 +3880,6 @@
           <w:sz w:val="24"/>
         </w:rPr>
         <w:t>food product)</w:t>
-      </w:r>
-    </w:p>
-    <w:p>
-      <w:pPr>
-        <w:pStyle w:val="ListParagraph"/>
-        <w:spacing w:after="0"/>
-        <w:rPr>
-          <w:bCs/>
-          <w:sz w:val="24"/>
-        </w:rPr>
-      </w:pPr>
-    </w:p>
-    <w:p>
-      <w:pPr>
-        <w:pStyle w:val="Paper-Title"/>
-        <w:jc w:val="both"/>
-        <w:rPr>
-          <w:rFonts w:ascii="Times New Roman" w:hAnsi="Times New Roman"/>
-          <w:b w:val="0"/>
-          <w:bCs/>
-          <w:sz w:val="18"/>
-          <w:szCs w:val="18"/>
-        </w:rPr>
-      </w:pPr>
-      <w:r>
-        <w:rPr>
-          <w:rFonts w:ascii="Times New Roman" w:hAnsi="Times New Roman"/>
-          <w:b w:val="0"/>
-          <w:bCs/>
-          <w:sz w:val="18"/>
-          <w:szCs w:val="18"/>
-        </w:rPr>
-        <w:t>Learning process of Neural Networks:</w:t>
-      </w:r>
-    </w:p>
-    <w:p>
-      <w:pPr>
-        <w:pStyle w:val="Paper-Title"/>
-        <w:numPr>
-          <w:ilvl w:val="0"/>
-          <w:numId w:val="15"/>
-        </w:numPr>
-        <w:jc w:val="both"/>
-        <w:rPr>
-          <w:rFonts w:ascii="Times New Roman" w:hAnsi="Times New Roman"/>
-          <w:b w:val="0"/>
-          <w:bCs/>
-          <w:sz w:val="18"/>
-          <w:szCs w:val="18"/>
-        </w:rPr>
-      </w:pPr>
-      <w:r>
-        <w:rPr>
-          <w:rFonts w:ascii="Times New Roman" w:hAnsi="Times New Roman"/>
-          <w:b w:val="0"/>
-          <w:bCs/>
-          <w:sz w:val="18"/>
-          <w:szCs w:val="18"/>
-        </w:rPr>
-        <w:t xml:space="preserve">Initialize </w:t>
-      </w:r>
-      <w:r>
-        <w:rPr>
-          <w:rFonts w:ascii="Times New Roman" w:hAnsi="Times New Roman"/>
-          <w:b w:val="0"/>
-          <w:bCs/>
-          <w:sz w:val="18"/>
-          <w:szCs w:val="18"/>
-        </w:rPr>
-        <w:t xml:space="preserve">the inter-neuron </w:t>
-      </w:r>
-      <w:r>
-        <w:rPr>
-          <w:rFonts w:ascii="Times New Roman" w:hAnsi="Times New Roman"/>
-          <w:b w:val="0"/>
-          <w:bCs/>
-          <w:sz w:val="18"/>
-          <w:szCs w:val="18"/>
-        </w:rPr>
-        <w:t>connection w</w:t>
-      </w:r>
-      <w:r>
-        <w:rPr>
-          <w:rFonts w:ascii="Times New Roman" w:hAnsi="Times New Roman"/>
-          <w:b w:val="0"/>
-          <w:bCs/>
-          <w:sz w:val="18"/>
-          <w:szCs w:val="18"/>
-        </w:rPr>
-        <w:t>e</w:t>
-      </w:r>
-      <w:r>
-        <w:rPr>
-          <w:rFonts w:ascii="Times New Roman" w:hAnsi="Times New Roman"/>
-          <w:b w:val="0"/>
-          <w:bCs/>
-          <w:sz w:val="18"/>
-          <w:szCs w:val="18"/>
-        </w:rPr>
-        <w:t xml:space="preserve">ights to random </w:t>
-      </w:r>
-      <w:r>
-        <w:rPr>
-          <w:rFonts w:ascii="Times New Roman" w:hAnsi="Times New Roman"/>
-          <w:b w:val="0"/>
-          <w:bCs/>
-          <w:sz w:val="18"/>
-          <w:szCs w:val="18"/>
-        </w:rPr>
-        <w:t>values.</w:t>
-      </w:r>
-      <w:r>
-        <w:rPr>
-          <w:rFonts w:ascii="Times New Roman" w:hAnsi="Times New Roman"/>
-          <w:b w:val="0"/>
-          <w:bCs/>
-          <w:sz w:val="18"/>
-          <w:szCs w:val="18"/>
-        </w:rPr>
-        <w:t xml:space="preserve"> </w:t>
-      </w:r>
-      <w:r>
-        <w:rPr>
-          <w:rFonts w:ascii="Times New Roman" w:hAnsi="Times New Roman"/>
-          <w:b w:val="0"/>
-          <w:bCs/>
-          <w:sz w:val="18"/>
-          <w:szCs w:val="18"/>
-        </w:rPr>
-        <w:t xml:space="preserve"> </w:t>
-      </w:r>
-    </w:p>
-    <w:p>
-      <w:pPr>
-        <w:pStyle w:val="Paper-Title"/>
-        <w:numPr>
-          <w:ilvl w:val="0"/>
-          <w:numId w:val="15"/>
-        </w:numPr>
-        <w:jc w:val="both"/>
-        <w:rPr>
-          <w:rFonts w:ascii="Times New Roman" w:hAnsi="Times New Roman"/>
-          <w:b w:val="0"/>
-          <w:bCs/>
-          <w:sz w:val="18"/>
-          <w:szCs w:val="18"/>
-        </w:rPr>
-      </w:pPr>
-      <w:r>
-        <w:rPr>
-          <w:rFonts w:ascii="Times New Roman" w:hAnsi="Times New Roman"/>
-          <w:b w:val="0"/>
-          <w:bCs/>
-          <w:sz w:val="18"/>
-          <w:szCs w:val="18"/>
-        </w:rPr>
-        <w:t xml:space="preserve">Feed the </w:t>
-      </w:r>
-      <w:r>
-        <w:rPr>
-          <w:rFonts w:ascii="Times New Roman" w:hAnsi="Times New Roman"/>
-          <w:b w:val="0"/>
-          <w:bCs/>
-          <w:sz w:val="18"/>
-          <w:szCs w:val="18"/>
-        </w:rPr>
-        <w:t>neural</w:t>
-      </w:r>
-      <w:r>
-        <w:rPr>
-          <w:rFonts w:ascii="Times New Roman" w:hAnsi="Times New Roman"/>
-          <w:b w:val="0"/>
-          <w:bCs/>
-          <w:sz w:val="18"/>
-          <w:szCs w:val="18"/>
-        </w:rPr>
-        <w:t xml:space="preserve"> network one </w:t>
-      </w:r>
-      <w:r>
-        <w:rPr>
-          <w:rFonts w:ascii="Times New Roman" w:hAnsi="Times New Roman"/>
-          <w:b w:val="0"/>
-          <w:bCs/>
-          <w:sz w:val="18"/>
-          <w:szCs w:val="18"/>
-        </w:rPr>
-        <w:t>exemplar</w:t>
-      </w:r>
-      <w:r>
-        <w:rPr>
-          <w:rFonts w:ascii="Times New Roman" w:hAnsi="Times New Roman"/>
-          <w:b w:val="0"/>
-          <w:bCs/>
-          <w:sz w:val="18"/>
-          <w:szCs w:val="18"/>
-        </w:rPr>
-        <w:t xml:space="preserve"> at a time, each time using the </w:t>
-      </w:r>
-      <w:r>
-        <w:rPr>
-          <w:rFonts w:ascii="Times New Roman" w:hAnsi="Times New Roman"/>
-          <w:b w:val="0"/>
-          <w:bCs/>
-          <w:sz w:val="18"/>
-          <w:szCs w:val="18"/>
-        </w:rPr>
-        <w:t>error</w:t>
-      </w:r>
-      <w:r>
-        <w:rPr>
-          <w:rFonts w:ascii="Times New Roman" w:hAnsi="Times New Roman"/>
-          <w:b w:val="0"/>
-          <w:bCs/>
-          <w:sz w:val="18"/>
-          <w:szCs w:val="18"/>
-        </w:rPr>
-        <w:t xml:space="preserve"> </w:t>
-      </w:r>
-      <w:r>
-        <w:rPr>
-          <w:rFonts w:ascii="Times New Roman" w:hAnsi="Times New Roman"/>
-          <w:b w:val="0"/>
-          <w:bCs/>
-          <w:sz w:val="18"/>
-          <w:szCs w:val="18"/>
-        </w:rPr>
-        <w:t xml:space="preserve">between desired output and actual output to change correction weights between </w:t>
-      </w:r>
-      <w:r>
-        <w:rPr>
-          <w:rFonts w:ascii="Times New Roman" w:hAnsi="Times New Roman"/>
-          <w:b w:val="0"/>
-          <w:bCs/>
-          <w:sz w:val="18"/>
-          <w:szCs w:val="18"/>
-        </w:rPr>
-        <w:t>neurons.</w:t>
-      </w:r>
-      <w:r>
-        <w:rPr>
-          <w:rFonts w:ascii="Times New Roman" w:hAnsi="Times New Roman"/>
-          <w:b w:val="0"/>
-          <w:bCs/>
-          <w:sz w:val="18"/>
-          <w:szCs w:val="18"/>
-        </w:rPr>
-        <w:t xml:space="preserve"> </w:t>
-      </w:r>
-    </w:p>
-    <w:p>
-      <w:pPr>
-        <w:pStyle w:val="Paper-Title"/>
-        <w:numPr>
-          <w:ilvl w:val="0"/>
-          <w:numId w:val="15"/>
-        </w:numPr>
-        <w:jc w:val="both"/>
-        <w:rPr>
-          <w:rFonts w:ascii="Times New Roman" w:hAnsi="Times New Roman"/>
-          <w:b w:val="0"/>
-          <w:bCs/>
-          <w:sz w:val="18"/>
-          <w:szCs w:val="18"/>
-        </w:rPr>
-      </w:pPr>
-      <w:r>
-        <w:rPr>
-          <w:rFonts w:ascii="Times New Roman" w:hAnsi="Times New Roman"/>
-          <w:b w:val="0"/>
-          <w:bCs/>
-          <w:sz w:val="18"/>
-          <w:szCs w:val="18"/>
-        </w:rPr>
-        <w:t xml:space="preserve"> </w:t>
-      </w:r>
-      <w:r>
-        <w:rPr>
-          <w:rFonts w:ascii="Times New Roman" w:hAnsi="Times New Roman"/>
-          <w:b w:val="0"/>
-          <w:bCs/>
-          <w:sz w:val="18"/>
-          <w:szCs w:val="18"/>
-        </w:rPr>
-        <w:t>Repeat (2) until the out</w:t>
-      </w:r>
-      <w:r>
-        <w:rPr>
-          <w:rFonts w:ascii="Times New Roman" w:hAnsi="Times New Roman"/>
-          <w:b w:val="0"/>
-          <w:bCs/>
-          <w:sz w:val="18"/>
-          <w:szCs w:val="18"/>
-        </w:rPr>
-        <w:t>put</w:t>
-      </w:r>
-      <w:r>
-        <w:rPr>
-          <w:rFonts w:ascii="Times New Roman" w:hAnsi="Times New Roman"/>
-          <w:b w:val="0"/>
-          <w:bCs/>
-          <w:sz w:val="18"/>
-          <w:szCs w:val="18"/>
-        </w:rPr>
-        <w:t xml:space="preserve"> error </w:t>
-      </w:r>
-      <w:r>
-        <w:rPr>
-          <w:rFonts w:ascii="Times New Roman" w:hAnsi="Times New Roman"/>
-          <w:b w:val="0"/>
-          <w:bCs/>
-          <w:sz w:val="18"/>
-          <w:szCs w:val="18"/>
-        </w:rPr>
-        <w:t xml:space="preserve">is in reasonable proximity of desired output for every exemplar. Each time you do this </w:t>
-      </w:r>
-      <w:r>
-        <w:rPr>
-          <w:rFonts w:ascii="Times New Roman" w:hAnsi="Times New Roman"/>
-          <w:b w:val="0"/>
-          <w:bCs/>
-          <w:sz w:val="18"/>
-          <w:szCs w:val="18"/>
-        </w:rPr>
-        <w:t>with the entire training set i</w:t>
-      </w:r>
-      <w:r>
-        <w:rPr>
-          <w:rFonts w:ascii="Times New Roman" w:hAnsi="Times New Roman"/>
-          <w:b w:val="0"/>
-          <w:bCs/>
-          <w:sz w:val="18"/>
-          <w:szCs w:val="18"/>
-        </w:rPr>
-        <w:t>t’s</w:t>
-      </w:r>
-      <w:r>
-        <w:rPr>
-          <w:rFonts w:ascii="Times New Roman" w:hAnsi="Times New Roman"/>
-          <w:b w:val="0"/>
-          <w:bCs/>
-          <w:sz w:val="18"/>
-          <w:szCs w:val="18"/>
-        </w:rPr>
-        <w:t xml:space="preserve"> called an “EPOCH”. Th</w:t>
-      </w:r>
-      <w:r>
-        <w:rPr>
-          <w:rFonts w:ascii="Times New Roman" w:hAnsi="Times New Roman"/>
-          <w:b w:val="0"/>
-          <w:bCs/>
-          <w:sz w:val="18"/>
-          <w:szCs w:val="18"/>
-        </w:rPr>
-        <w:t>is learning phase</w:t>
-      </w:r>
-      <w:r>
-        <w:rPr>
-          <w:rFonts w:ascii="Times New Roman" w:hAnsi="Times New Roman"/>
-          <w:b w:val="0"/>
-          <w:bCs/>
-          <w:sz w:val="18"/>
-          <w:szCs w:val="18"/>
-        </w:rPr>
-        <w:t xml:space="preserve"> can take thousands </w:t>
-      </w:r>
-      <w:r>
-        <w:rPr>
-          <w:rFonts w:ascii="Times New Roman" w:hAnsi="Times New Roman"/>
-          <w:b w:val="0"/>
-          <w:bCs/>
-          <w:sz w:val="18"/>
-          <w:szCs w:val="18"/>
-        </w:rPr>
-        <w:t xml:space="preserve">of </w:t>
-      </w:r>
-      <w:r>
-        <w:rPr>
-          <w:rFonts w:ascii="Times New Roman" w:hAnsi="Times New Roman"/>
-          <w:b w:val="0"/>
-          <w:bCs/>
-          <w:sz w:val="18"/>
-          <w:szCs w:val="18"/>
-        </w:rPr>
-        <w:t>EPOCHs</w:t>
-      </w:r>
-      <w:r>
-        <w:rPr>
-          <w:rFonts w:ascii="Times New Roman" w:hAnsi="Times New Roman"/>
-          <w:b w:val="0"/>
-          <w:bCs/>
-          <w:sz w:val="18"/>
-          <w:szCs w:val="18"/>
-        </w:rPr>
-        <w:t xml:space="preserve"> to reach the desired output.</w:t>
-      </w:r>
-    </w:p>
-    <w:p>
-      <w:pPr>
-        <w:pStyle w:val="Paper-Title"/>
-        <w:numPr>
-          <w:ilvl w:val="0"/>
-          <w:numId w:val="15"/>
-        </w:numPr>
-        <w:jc w:val="both"/>
-        <w:rPr>
-          <w:rFonts w:ascii="Times New Roman" w:hAnsi="Times New Roman"/>
-          <w:b w:val="0"/>
-          <w:bCs/>
-          <w:sz w:val="18"/>
-          <w:szCs w:val="18"/>
-        </w:rPr>
-      </w:pPr>
-      <w:r>
-        <w:rPr>
-          <w:rFonts w:ascii="Times New Roman" w:hAnsi="Times New Roman"/>
-          <w:b w:val="0"/>
-          <w:bCs/>
-          <w:sz w:val="18"/>
-          <w:szCs w:val="18"/>
-        </w:rPr>
-        <w:t xml:space="preserve">After training is done, the neural network will react </w:t>
-      </w:r>
-      <w:r>
-        <w:rPr>
-          <w:rFonts w:ascii="Times New Roman" w:hAnsi="Times New Roman"/>
-          <w:b w:val="0"/>
-          <w:bCs/>
-          <w:sz w:val="18"/>
-          <w:szCs w:val="18"/>
-        </w:rPr>
-        <w:t>instantly to not only</w:t>
-      </w:r>
-      <w:r>
-        <w:rPr>
-          <w:rFonts w:ascii="Times New Roman" w:hAnsi="Times New Roman"/>
-          <w:b w:val="0"/>
-          <w:bCs/>
-          <w:sz w:val="18"/>
-          <w:szCs w:val="18"/>
-        </w:rPr>
-        <w:t xml:space="preserve"> the desired</w:t>
-      </w:r>
-      <w:r>
-        <w:rPr>
-          <w:rFonts w:ascii="Times New Roman" w:hAnsi="Times New Roman"/>
-          <w:b w:val="0"/>
-          <w:bCs/>
-          <w:sz w:val="18"/>
-          <w:szCs w:val="18"/>
-        </w:rPr>
-        <w:t xml:space="preserve"> inputs, but variations of th</w:t>
-      </w:r>
-      <w:r>
-        <w:rPr>
-          <w:rFonts w:ascii="Times New Roman" w:hAnsi="Times New Roman"/>
-          <w:b w:val="0"/>
-          <w:bCs/>
-          <w:sz w:val="18"/>
-          <w:szCs w:val="18"/>
-        </w:rPr>
-        <w:t>ose</w:t>
-      </w:r>
-      <w:r>
-        <w:rPr>
-          <w:rFonts w:ascii="Times New Roman" w:hAnsi="Times New Roman"/>
-          <w:b w:val="0"/>
-          <w:bCs/>
-          <w:sz w:val="18"/>
-          <w:szCs w:val="18"/>
-        </w:rPr>
-        <w:t xml:space="preserve"> </w:t>
-      </w:r>
-      <w:r>
-        <w:rPr>
-          <w:rFonts w:ascii="Times New Roman" w:hAnsi="Times New Roman"/>
-          <w:b w:val="0"/>
-          <w:bCs/>
-          <w:sz w:val="18"/>
-          <w:szCs w:val="18"/>
-        </w:rPr>
-        <w:t>inputs.</w:t>
-      </w:r>
-      <w:r>
-        <w:rPr>
-          <w:rFonts w:ascii="Times New Roman" w:hAnsi="Times New Roman"/>
-          <w:b w:val="0"/>
-          <w:bCs/>
-          <w:sz w:val="18"/>
-          <w:szCs w:val="18"/>
-        </w:rPr>
-        <w:t xml:space="preserve"> </w:t>
       </w:r>
     </w:p>
     <w:p>

</xml_diff>